<commit_message>
Update content generation tools and documentation
</commit_message>
<xml_diff>
--- a/summary/纽约客/《纽约客》摘要汇总.docx
+++ b/summary/纽约客/《纽约客》摘要汇总.docx
@@ -4,7 +4,7 @@
   <w:body>
     <w:p>
       <w:pPr>
-        <w:pStyle w:val="Title"/>
+        <w:pStyle w:val="Heading1"/>
       </w:pPr>
       <w:r>
         <w:t>《纽约客》期刊摘要汇总</w:t>
@@ -14559,6 +14559,773 @@
     <w:p>
       <w:r>
         <w:t>这部分是杂志的读者来信栏目，汇集了读者针对之前刊登的文章、评论或其他内容所表达的观点、反馈、补充信息、疑问或批评。编辑会从中选取部分信件刊登。这些信件的内容多种多样，反映了读者对杂志内容的关注和互动，也可能就特定的社会议题、文化现象或新闻事件展开讨论。这个栏目提供了一个平台，让读者社群能够参与到杂志的话语中来，展现了公共讨论的活力和多样性。</w:t>
+      </w:r>
+    </w:p>
+    <w:p>
+      <w:r>
+        <w:br w:type="page"/>
+      </w:r>
+    </w:p>
+    <w:p>
+      <w:pPr>
+        <w:pStyle w:val="Heading1"/>
+      </w:pPr>
+      <w:r>
+        <w:t>The New Yorker (2025-05-19)</w:t>
+      </w:r>
+    </w:p>
+    <w:p>
+      <w:pPr>
+        <w:pStyle w:val="Heading2"/>
+      </w:pPr>
+      <w:r>
+        <w:t>Disco Balls and Roller Skates, at Xanadu</w:t>
+      </w:r>
+    </w:p>
+    <w:p>
+      <w:r>
+        <w:t>文章介绍了布什维克区新开的旱冰场、夜店兼音乐场所Xanadu。文章追溯了纽约市悠久的旱冰历史，从1863年第一双四轮旱冰鞋专利的诞生，到城市中许多标志性旱冰场的兴衰。Xanadu去年夏天开业，凭借其热闹的迪斯科球照明、DJ音乐旱冰之夜赢得了追随者，同时也注重教育，每周提供“旱冰健美操”初学者课程。文章强调了旱冰文化在纽约的延续和复兴，Xanadu为旱冰爱好者和新手提供了一个充满活力和包容性的空间，体现了城市娱乐场所的多样性和创新精神，鼓励人们参与这项历史悠久的活动。</w:t>
+      </w:r>
+    </w:p>
+    <w:p>
+      <w:pPr>
+        <w:pStyle w:val="Heading2"/>
+      </w:pPr>
+      <w:r>
+        <w:t>Our Favorite “Only in New York” Spots</w:t>
+      </w:r>
+    </w:p>
+    <w:p>
+      <w:r>
+        <w:t>这篇文章汇集了《纽约客》撰稿人心中“只有在纽约才能找到”的独特地点。这些地方因其特定的魅力而令人难忘，往往是历史的遗迹，由有趣的人物创造并由敬业的人们维护。文章指出，这些地方代表了一种独特的社区感，是城市不可或缺的一部分。尽管“只有在纽约”已是老生常谈，但这些地方的存在证明了它的真实性。文章通过分享这些私藏景点，展现了纽约这座城市丰富多样的文化肌理和人情味，即使在不断变化中，仍有一些角落保留着独特的个性和社区精神，让城市居民和访客都能感受到其与众不同之处。</w:t>
+      </w:r>
+    </w:p>
+    <w:p>
+      <w:pPr>
+        <w:pStyle w:val="Heading2"/>
+      </w:pPr>
+      <w:r>
+        <w:t>Schaller &amp; Weber</w:t>
+      </w:r>
+    </w:p>
+    <w:p>
+      <w:r>
+        <w:t>理查德·布罗迪（Richard Brody）分享了他对上东区德国熟食店Schaller &amp; Weber的喜爱。这家店自1937年起就在约克维尔（Yorkville）地区经营，该地区曾是纽约主要的德国社区。尽管周边地区已变得同质化，Schaller &amp; Weber作为少数幸存的德国商店，至今仍是一个热闹的传统美食据点。文章回忆了作者年轻时在这里与屠夫交流的经历，以及店里提供的各种德国香肠、腌肉和进口商品。这家店不仅提供食物，更承载着社区的历史和记忆，为作者带来了欧洲旅行的回忆和家的温馨感，是纽约城市变迁中难得保留下来的珍贵一角。</w:t>
+      </w:r>
+    </w:p>
+    <w:p>
+      <w:pPr>
+        <w:pStyle w:val="Heading2"/>
+      </w:pPr>
+      <w:r>
+        <w:t>Église Française du Saint-Esprit</w:t>
+      </w:r>
+    </w:p>
+    <w:p>
+      <w:r>
+        <w:t>詹妮弗·威尔逊（Jennifer Wilson）介绍了上东区的法国圣灵圣公会教堂（Église Française du Saint-Esprit）。这座由胡格诺派教徒创立的教堂自1884年起就提供免费法语课程。作者为了重温法语，参加了周日早上的课程，课程由一位牛津神学毕业的英国牧师教授，专注于虚拟语气。教堂自称是“为法语人士和法语爱好者”而设，还组织语言学习者的读书会。文章展现了纽约这座城市隐藏的文化和语言学习资源，以及不同社区如何通过机构维系其文化特色。教堂不仅是宗教场所，也成为了一个独特的文化和社交中心，吸引着对法语感兴趣的人们。</w:t>
+      </w:r>
+    </w:p>
+    <w:p>
+      <w:pPr>
+        <w:pStyle w:val="Heading2"/>
+      </w:pPr>
+      <w:r>
+        <w:t>Record Shop in Red Hook</w:t>
+      </w:r>
+    </w:p>
+    <w:p>
+      <w:r>
+        <w:t>华许（Hua Hsu）描述了位于布鲁克林红钩区（Red Hook）的Record Shop。这家唱片店由Bene Coopersmith于2015年开设，以其出色的音乐和氛围吸引了众多追随者。红钩区交通不便，保留着紧密的社区感。Record Shop不仅卖唱片，也是一个社区中心，店内有钢琴、艺术品和书籍，经常举办即兴爵士或噪音表演。店主Coopersmith热情好客，与顾客互动，让这里成为一个避难所、一个集体梦想状态、一个临时的城镇广场。文章强调了这家店在城市快速变化中为社区提供的独特价值和人情味，即使旁边建起了公寓，店里依然充满阳光和活力。</w:t>
+      </w:r>
+    </w:p>
+    <w:p>
+      <w:pPr>
+        <w:pStyle w:val="Heading2"/>
+      </w:pPr>
+      <w:r>
+        <w:t>Coffee Corridor in East Williamsburg/Bushwick</w:t>
+      </w:r>
+    </w:p>
+    <w:p>
+      <w:r>
+        <w:t>凯莱法·桑内（Kelefa Sanneh）探索了东威廉斯堡和布什维克交界处被称为“咖啡走廊”的区域。该地区咖啡馆林立，供应着各种高品质咖啡。文章推荐了几个特色咖啡店：SEY以其明亮、花香、酸度高的浅烘咖啡闻名；Dayglow则提供来自世界各地的袋装咖啡，选择丰富；丹麦咖啡公司La Cabra在该地区设有烘焙设施。作者建议带上保温杯，以便在家中享用。文章描绘了纽约特定区域的咖啡文化和消费趋势，以及如何在这个咖啡过剩的区域找到独特体验，体现了城市微观地理的特色和居民对特定消费品的追求。</w:t>
+      </w:r>
+    </w:p>
+    <w:p>
+      <w:pPr>
+        <w:pStyle w:val="Heading2"/>
+      </w:pPr>
+      <w:r>
+        <w:t>Fountain Pen Hospital</w:t>
+      </w:r>
+    </w:p>
+    <w:p>
+      <w:r>
+        <w:t>雷切尔·赛姆（Rachel Syme）分享了她对翠贝卡区（Tribeca）的钢笔医院（Fountain Pen Hospital）的喜爱。这家店自1946年开始营业，是纽约为数不多的“恐龙商店”之一，成功抵御了房地产变迁。店面不大，内部却别有洞天，既是钢笔销售店，也是维修工坊。店由两兄弟继承自父亲和祖父，充满魅力。这里出售各种价位的钢笔，也提供维修服务。文章通过描述店内的商品、氛围以及与资深销售员的互动，展现了这家老店的独特价值和人情味，对于钢笔爱好者而言，这里是一个珍贵的寻宝地和交流场所，体现了纽约对传统工艺和特色小店的珍视。</w:t>
+      </w:r>
+    </w:p>
+    <w:p>
+      <w:pPr>
+        <w:pStyle w:val="Heading2"/>
+      </w:pPr>
+      <w:r>
+        <w:t>Greenwich Locksmiths</w:t>
+      </w:r>
+    </w:p>
+    <w:p>
+      <w:r>
+        <w:t>迈克尔·舒尔曼（Michael Schulman）介绍了西村的格林威治锁匠店（Greenwich Locksmiths）及其店主Philip Mortillaro。Mortillaro自14岁开始学习锁匠手艺，于1980年买下了西村一栋微小的三角形建筑，开设了这家店。尽管周边街区发生了巨大变化，锁匠店和Mortillaro本人都成为了社区的标志。店面外墙装饰着由钥匙组成的“星夜”图案，充满艺术感。Mortillaro为众多名人制作过钥匙，也为经历各种困境的当地居民提供服务。文章通过讲述店主的故事和店的特色，展现了纽约社区老店的韧性和人情味，以及它们在城市快速发展中的独特地位和价值。</w:t>
+      </w:r>
+    </w:p>
+    <w:p>
+      <w:pPr>
+        <w:pStyle w:val="Heading2"/>
+      </w:pPr>
+      <w:r>
+        <w:t>Brighton Second Street Public Bathroom</w:t>
+      </w:r>
+    </w:p>
+    <w:p>
+      <w:r>
+        <w:t>贾·托伦蒂诺（Jia Tolentino）描述了布莱顿二街（Brighton Second Street）海滨步道旁一个非凡的公共浴室。这座浴室由一位名叫Hazel Chatman的看护人精心装饰，墙壁上挂满闪光装饰、窗帘和各种海报，传递着鼓励、幽默和致敬的信息。Chatman女士已年近八旬，是城市公共雇员，在这里工作了三十年。她自费购买装饰材料，将浴室变成了一个充满艺术和人情味的“自制大教堂”。文章强调了Chatman女士工作的意义，她不仅维护设施，更通过墙上的文字传递希望，甚至有人因此放弃轻生。这个浴室成为了一个独特的社区空间，展现了在平凡中创造美好的力量。</w:t>
+      </w:r>
+    </w:p>
+    <w:p>
+      <w:pPr>
+        <w:pStyle w:val="Heading2"/>
+      </w:pPr>
+      <w:r>
+        <w:t>Salt Sugar MSG</w:t>
+      </w:r>
+    </w:p>
+    <w:p>
+      <w:r>
+        <w:t>汉娜·戈德菲尔德（Hannah Goldfield）推荐了卡尔文·英（Calvin Eng）的烹饪书《Salt Sugar MSG》。英是威廉斯堡Bonnie's餐厅的主厨，以其创意粤式美式菜单闻名。这本与伴侣Phoebe Melnick合著的烹饪书，通过一篇关于童年回忆的抒情文章，引出了适合家庭烹饪的精彩食谱，如粤式意大利蔬菜汤、蚝油黄油面和五香脆皮鸡腿等。文章赞扬了英独特的烹饪视角和对童年美食的致敬，认为这本书不仅提供了美味的食谱，也通过个人故事展现了食物与记忆、文化之间的联系，是纽约本土烹饪界的一部重要作品。</w:t>
+      </w:r>
+    </w:p>
+    <w:p>
+      <w:pPr>
+        <w:pStyle w:val="Heading2"/>
+      </w:pPr>
+      <w:r>
+        <w:t>Bodega Bakes</w:t>
+      </w:r>
+    </w:p>
+    <w:p>
+      <w:r>
+        <w:t>汉娜·戈德菲尔德（Hannah Goldfield）推荐了保拉·维莱兹（Paola Velez）的烹饪书《Bodega Bakes》。维莱兹是纽约布朗克斯区长大的孩子，在当地的杂货店（bodega）找到了与她非裔拉丁裔传统的连接，特别是通过多米尼加和波多黎各糕点。她的第一本书展示了她对传统食谱的有趣、个人化且充满热带风情的创新，例如番石榴奶酪糖饼干、百香果黑白饼干、大蕉挞和罗望子山核桃派。文章突出了维莱兹如何将童年经历和文化背景融入烘焙，创造出独特而诱人的甜点，展现了纽约移民社区的烹饪创新和文化融合。</w:t>
+      </w:r>
+    </w:p>
+    <w:p>
+      <w:pPr>
+        <w:pStyle w:val="Heading2"/>
+      </w:pPr>
+      <w:r>
+        <w:t>Second Generation</w:t>
+      </w:r>
+    </w:p>
+    <w:p>
+      <w:r>
+        <w:t>汉娜·戈德菲尔德（Hannah Goldfield）推荐了杰里米·萨拉蒙（Jeremy Salamon）的烹饪书《Second Generation》。萨拉蒙在佛罗里达长大，但在布鲁克林开设了以他匈牙利犹太祖母命名的餐厅Agi's Counter。这本书是对他两位祖母的致敬，一位是逃离布达佩斯的匈牙利犹太人，另一位在布朗克斯出生长大。书中收录了对匈牙利历史菜肴的深入研究和诠释，如酸樱桃汤和鸡肉红椒粉，以及对犹太裔美式经典菜肴的创新，如金枪鱼油封三明治。文章强调了这本书如何通过食物连接家族历史、移民经历和文化传承，展现了纽约多元文化背景下的烹饪故事。</w:t>
+      </w:r>
+    </w:p>
+    <w:p>
+      <w:pPr>
+        <w:pStyle w:val="Heading2"/>
+      </w:pPr>
+      <w:r>
+        <w:t>The Caribbean Restaurant Reinventing the Momofuku Empire</w:t>
+      </w:r>
+    </w:p>
+    <w:p>
+      <w:r>
+        <w:t>海伦·罗斯纳（Helen Rosner）评论了厨师保罗·卡迈克尔（Paul Carmichael）在原Momofuku Ko空间开设的新加勒比高级餐厅Kabawa。文章描述了餐厅温暖的新装修，以及保留的开放式厨房和U形吧台座位。尽管没有Momofuku的明显标志，Kabawa由Momofuku资深厨师 Carmichael主理，标志着公司可能正在摆脱对创始人张大卫（David Chang）的过度依赖。文章详细介绍了Carmichael的背景，他在Momofuku Seiobo餐厅将菜单转向加勒比风味并获得成功。Kabawa提供三道菜套餐，菜品充满创意和学术性，展现了加勒比美食的多样性，与纽约其他高端餐厅不同，它讲述的是加勒比本身的故事。文章赞扬了餐厅的活力、自信和独特性，以及Carmichael作为餐厅引力中心的魅力，尽管有些菜品仍需完善，但整体体验令人愉悦，为纽约餐饮界带来了一股热带清流。</w:t>
+      </w:r>
+    </w:p>
+    <w:p>
+      <w:pPr>
+        <w:pStyle w:val="Heading2"/>
+      </w:pPr>
+      <w:r>
+        <w:t>The Promise of New York</w:t>
+      </w:r>
+    </w:p>
+    <w:p>
+      <w:r>
+        <w:t>亚历山德拉·施瓦茨（Alexandra Schwartz）在评论中探讨了纽约这座城市的魅力与挑战。文章以五月的纽约春天为引子，描绘了城市充满活力的景象。尽管纽约存在基础设施落后、鼠患、街道不洁、公共厕所不足等问题，人们仍源源不断地涌入，追求艺术、财富、机遇和爱情。文章回顾了《纽约客》创刊百年来的城市变迁，从人口爆炸到移民涌入，再到政治腐败和安全威胁。作者认为，纽约的“过度”与“不足”并存，城市在不断变化，有时向好，有时令人困惑。文章强调了纽约的韧性、观察的乐趣以及移民对城市灵魂的重要性，尽管面临外部攻击和内部恐惧，纽约的集体精神和希望依然存在，鼓励人们共同创造城市的未来。</w:t>
+      </w:r>
+    </w:p>
+    <w:p>
+      <w:pPr>
+        <w:pStyle w:val="Heading2"/>
+      </w:pPr>
+      <w:r>
+        <w:t>Kathy Hochul’s Turf War with a Reality-TV Star</w:t>
+      </w:r>
+    </w:p>
+    <w:p>
+      <w:r>
+        <w:t>扎克·赫尔凡德（Zach Helfand）分析了纽约州州长凯西·霍楚尔（Kathy Hochul）与特朗普新任交通部长肖恩·达菲（Sean Duffy）之间的政治冲突。达菲公开反对纽约的拥堵收费计划，并对纽约地铁和宾州车站重建发表挑衅性言论。文章通过回顾达菲在1997年真人秀节目《真实世界：波士顿》中的表现，探讨霍楚尔可以从他的过去中学到什么。达菲在节目中展现了爱社交、爱聚会的一面，但也表现出对交通的兴趣和与室友的冲突。文章讽刺地指出，达菲在真人秀中学到的吸引注意力和制造戏剧性的技巧，在特朗普政府中得到了很好的运用。尽管达菲的言行有时显得荒谬，但文章提醒霍楚尔应认真对待达菲对多样性倡议的反对态度，并指出达菲的崛起反映了后羞耻时代的政治特点。</w:t>
+      </w:r>
+    </w:p>
+    <w:p>
+      <w:pPr>
+        <w:pStyle w:val="Heading2"/>
+      </w:pPr>
+      <w:r>
+        <w:t>Ed Helms Dives Into Disaster</w:t>
+      </w:r>
+    </w:p>
+    <w:p>
+      <w:r>
+        <w:t>亨利·阿尔福德（Henry Alford）采访了演员艾德·赫尔姆斯（Ed Helms），探讨了他新书《Snafu》的内容。这本书基于他的同名播客，回顾了过去七十年来最严重的失误和灾难，例如中情局试图让卡斯特罗的胡子掉光、将猫变成间谍等。赫尔姆斯以其在《办公室》和《宿醉》系列中的喜剧形象闻名，但他在这本书中展现了对历史的好奇心。文章描述了赫尔姆斯在中央公园散步时的随性，以及他如何将这些历史上的“搞砸”事件视为面对当下困境的一种方式。赫尔姆斯认为，了解过去的失败有助于理解和化解当前的混乱，尽管他承认自己有注意力缺陷多动障碍，但这似乎也赋予了他独特的视角和信息处理能力。</w:t>
+      </w:r>
+    </w:p>
+    <w:p>
+      <w:pPr>
+        <w:pStyle w:val="Heading2"/>
+      </w:pPr>
+      <w:r>
+        <w:t>The Man to Call When You Need a Cimbalom. (A What?)</w:t>
+      </w:r>
+    </w:p>
+    <w:p>
+      <w:r>
+        <w:t>简·布阿（Jane Bua）介绍了钦巴龙（cimbalom）演奏家切斯特·英格兰德（Chester Englander）。钦巴龙是一种大型扬琴，形似钢琴内部结构。英格兰德是美国为数不多的职业钦巴龙演奏家之一，正在大都会歌剧院约翰·亚当斯（John Adams）的歌剧《安东尼与克利奥帕特拉》中演奏。文章描述了钦巴龙的独特之处，包括其复杂的弦乐布局和演奏技巧，以及英格兰德如何自学掌握这门乐器。文章还提到了钦巴龙在音乐中的应用，例如在《指环王》电影配乐中用于表现邪恶角色。英格兰德与作曲家亚当斯合作多年，将钦巴龙独特的音色带入管弦乐中，为音乐增添了特别的“香料”。文章展现了小众乐器和演奏家的独特世界，以及他们在古典音乐领域的贡献。</w:t>
+      </w:r>
+    </w:p>
+    <w:p>
+      <w:pPr>
+        <w:pStyle w:val="Heading2"/>
+      </w:pPr>
+      <w:r>
+        <w:t>Pity the Barefoot Pigeon</w:t>
+      </w:r>
+    </w:p>
+    <w:p>
+      <w:r>
+        <w:t>伊恩·弗雷泽（Ian Frazier）探讨了纽约市鸽子面临的困境，特别是它们的脚部问题。文章描述了鸽子脚上缠绕线、毛发等杂物的常见现象，以及它们因城市环境（如热标志、车辆、捕食者、粗糙地面）和疾病（如大黄脚病）导致的各种脚伤。作者通过个人经历，包括在公园看到被缠绕致死的鸽子，表达了对这些“赤脚”城市居民的同情。文章还介绍了鸽子的生物学特性、历史（包括查尔斯·达尔文对鸽子的研究）以及它们作为和平象征的意义。作者参观了野生鸟类基金会，了解了鸽子的救助情况，并采访了养鸽爱好者和救助者，展现了鸽子在城市中的生存挑战和与人类的复杂关系，以及它们不为人知的韧性和“英雄血统”。</w:t>
+      </w:r>
+    </w:p>
+    <w:p>
+      <w:pPr>
+        <w:pStyle w:val="Heading2"/>
+      </w:pPr>
+      <w:r>
+        <w:t>Why Can’t New York Have Nice Mayors?</w:t>
+      </w:r>
+    </w:p>
+    <w:p>
+      <w:r>
+        <w:t>埃里克·拉赫（Eric Lach）分析了纽约市当前的政治格局，重点关注前州长安德鲁·库莫（Andrew Cuomo）和现任市长埃里克·亚当斯（Eric Adams）的政治生涯及其对城市的影响。文章指出，尽管库莫因性骚扰指控辞职，亚当斯面临联邦腐败指控，两人却都在寻求政治复出，甚至可能在市长竞选中对决。文章回顾了库莫在疫情期间的形象和辞职后的努力，以及亚当斯从“有范儿”市长到卷入丑闻并寻求特朗普支持的过程。文章探讨了纽约市长历史上的争议人物，并质疑为何这座城市似乎总难以选出“好”市长。作者认为，当前的政治环境，特别是特朗普的影响，助长了这种“后羞耻时代”的政治现象，让有污点的政客得以卷土重来，而城市的真正问题和移民社区的困境却可能被忽视。</w:t>
+      </w:r>
+    </w:p>
+    <w:p>
+      <w:pPr>
+        <w:pStyle w:val="Heading2"/>
+      </w:pPr>
+      <w:r>
+        <w:t>If the Mets Are No Longer Underdogs, Are They Still the Mets?</w:t>
+      </w:r>
+    </w:p>
+    <w:p>
+      <w:r>
+        <w:t>路易莎·托马斯（Louisa Thomas）探讨了纽约大都会棒球队（Mets）的身份认同问题，特别是随着球队被富有的老板史蒂夫·科恩（Steve Cohen）收购并签下明星球员胡安·索托（Juan Soto）后，他们是否还能保持其标志性的“弱者”形象。文章回顾了Mets自1962年成立以来的历史，他们以频繁的失败、偶尔的惊喜和与扬基队（Yankees）的对比而闻名，被视为代表普通纽约人的球队。作者采访了球迷和球员，发现尽管球迷们喜欢弱者身份，但更渴望胜利。文章讨论了科恩的投资如何改变了球队的财务状况和竞争力，使其从“大卫对歌利亚”变成了“歌利亚对歌利亚”。文章反思了这种变化对球迷文化的影响，以及在城市日益富裕和不平等的背景下，是否还有弱者的容身之地。尽管球队开局不顺，但文章结尾指出Mets在四月表现出色，似乎在寻找一种既能赢球又不失其独特个性的方式。</w:t>
+      </w:r>
+    </w:p>
+    <w:p>
+      <w:pPr>
+        <w:pStyle w:val="Heading2"/>
+      </w:pPr>
+      <w:r>
+        <w:t>How Lorna Simpson Broke the Frame</w:t>
+      </w:r>
+    </w:p>
+    <w:p>
+      <w:r>
+        <w:t>朱利安·卢卡斯（Julian Lucas）深入探讨了艺术家洛娜·辛普森（Lorna Simpson）的创作生涯。文章以辛普森购买陨石的经历为引子，展现了她对档案、图像和隐藏故事的兴趣。辛普森以其八十年代后期描绘黑人女性背面或局部身体的摄影文字作品成名，挑战了观看和再现的惯例。文章追溯了她的成长经历、艺术教育和在纽约艺术界的发展，她不断探索新的媒介，包括录像、丝网印刷、拼贴和绘画，但主题始终围绕记忆、身份和图像的构建。文章强调了辛普森作品的复杂性和多层次性，她不满足于简单的再现，而是通过叠加图像和文本来制造神秘感和质疑。文章还提到了她与同时代黑人艺术家的交流，以及她如何为后来的艺术家开辟道路。尽管她的作品常被解读为关于种族，但辛普森本人更希望探讨更普遍的人类经验，挑战观众的预设。文章展现了辛普森作为一位不断创新和自我突破的艺术家形象，以及她如何通过艺术回应个人经历和更广泛的社会议题。</w:t>
+      </w:r>
+    </w:p>
+    <w:p>
+      <w:pPr>
+        <w:pStyle w:val="Heading2"/>
+      </w:pPr>
+      <w:r>
+        <w:t>My New York City Tour of Tours</w:t>
+      </w:r>
+    </w:p>
+    <w:p>
+      <w:r>
+        <w:t>帕特里夏·马克思（Patricia Marx）分享了她在纽约市参加各种导览的经历。作为在纽约生活了四十年的居民，她出于好奇体验了针对游客的导览，包括威廉斯堡哈西迪犹太社区游、新阿姆斯特丹遗迹游、东村摇滚朋克游、格林伍德公墓犯罪故事游、THE RIDE巴士游以及特朗普主题游。文章详细描述了每个导览的特色、导游的风格以及她学到的各种有趣事实和历史轶事，例如哈西迪社区的建筑特点、新阿姆斯特丹的早期历史、摇滚明星的怪癖、公墓的奇闻以及特朗普的个人习惯。文章还介绍了纽约市导游许可制度和Big Apple Greeter志愿项目。作者以幽默和观察入微的笔触，展现了作为本地人体验游客视角的独特感受，以及城市导览如何以不同方式呈现纽约的历史、文化和人物，即使是本地人也能从中发现新奇之处。</w:t>
+      </w:r>
+    </w:p>
+    <w:p>
+      <w:pPr>
+        <w:pStyle w:val="Heading2"/>
+      </w:pPr>
+      <w:r>
+        <w:t>Why I Broke Up with New York</w:t>
+      </w:r>
+    </w:p>
+    <w:p>
+      <w:r>
+        <w:t>莉娜·邓纳姆（Lena Dunham）以个人视角讲述了她与纽约市复杂的关系。作为在纽约出生长大的孩子，她从小就对这座城市的混乱和不可预测性感到焦虑和不适，与父母对纽约的热爱形成对比。文章回忆了童年时期在城市中经历的各种令人不安的场景，以及她如何在公寓里寻找安全感。她认为自己的性格和健康状况不适合纽约快节奏和高压的生活方式，尽管她曾试图适应，甚至通过电视剧《女孩》来表达对纽约的复杂情感。文章描述了她在经历个人低谷后，搬到伦敦的经历，发现自己更适应那里的空间感和节奏。最终，她意识到自己与纽约的关系就像一段需要结束的感情，尽管可以保持联系，但纽约不再是她永远的家。文章以坦诚和自嘲的笔触，探讨了个人与城市之间的契合度，以及“家”的意义并非总是与出生地绑定。</w:t>
+      </w:r>
+    </w:p>
+    <w:p>
+      <w:pPr>
+        <w:pStyle w:val="Heading2"/>
+      </w:pPr>
+      <w:r>
+        <w:t>Twelve Migrants Sharing a Queens Apartment</w:t>
+      </w:r>
+    </w:p>
+    <w:p>
+      <w:r>
+        <w:t>乔丹·萨拉马（Jordan Salama）深入报道了纽约皇后区移民的居住困境和影子经济。文章以杰克逊高地（Jackson Heights）的日工聚集点为引子，描述了新移民（主要来自委内瑞拉、哥伦比亚、厄瓜多尔）在城市中寻找工作和住所的艰辛。文章重点关注了移民合租房的现象，这些房屋往往过度拥挤、缺乏隐私且条件恶劣，有时甚至出现“热床”（cama caliente）的情况。作者通过在东埃尔姆赫斯特（East Elmhurst）一栋合租房的亲身体验，描绘了12名厄瓜多尔移民的生活细节，包括共用厨房、缺乏空间、蟑螂问题以及他们为生存和寄钱回家所做的努力。文章还探讨了房东（许多是早期的移民）和租户之间的复杂关系，以及移民社区内部的偏见和互助。文章揭示了纽约住房危机对移民群体的深远影响，以及他们在追求“美国梦”过程中面临的现实挑战和情感孤独。</w:t>
+      </w:r>
+    </w:p>
+    <w:p>
+      <w:pPr>
+        <w:pStyle w:val="Heading2"/>
+      </w:pPr>
+      <w:r>
+        <w:t>No-Parking Zone: The Perils of Finding a Spot in N.Y.C.</w:t>
+      </w:r>
+    </w:p>
+    <w:p>
+      <w:r>
+        <w:t>扎克·赫尔凡德（Zach Helfand）探讨了在纽约市寻找停车位的困难及其引发的社会现象。文章指出，尽管纽约有大量路边停车位，但由于车辆过多和复杂的规定（如隔夜清扫），停车位极度稀缺。作者通过讲述一名格鲁吉亚移民乔治·比奇卡什维利（George Bichikashvili）作为“停车位观察员”为康爱迪生公司占位的经历，揭示了城市中存在的专业停车行业和其背后的劳务分包问题。文章描述了纽约司机为寻找停车位所付出的时间成本、引发的冲突，以及人们围绕停车形成的各种习惯和策略。文章还回顾了纽约停车历史、罚单和拖车问题，以及警察等群体滥用停车牌照的现象。作者认为，免费停车并非真正免费，它占据了大量城市空间，并导致了交通拥堵和不公平。文章以幽默和深入的观察，展现了纽约停车这一看似琐碎的问题如何反映了城市的复杂性、社会阶层和人情冷暖。</w:t>
+      </w:r>
+    </w:p>
+    <w:p>
+      <w:pPr>
+        <w:pStyle w:val="Heading2"/>
+      </w:pPr>
+      <w:r>
+        <w:t>Michael Schulman on Lillian Ross’s “The Shit-Kickers of Madison Avenue”</w:t>
+      </w:r>
+    </w:p>
+    <w:p>
+      <w:r>
+        <w:t>迈克尔·舒尔曼（Michael Schulman）回顾了莉莲·罗斯（Lillian Ross）1995年发表在《纽约客》上的文章《麦迪逊大道的混蛋》（The Shit-Kickers of Madison Avenue）。这篇文章以罗斯独特的观察视角，描绘了上东区私立高中十年级学生的日常生活、对话和周末计划。舒尔曼作为罗斯的读者和后来的《纽约客》撰稿人，对这篇文章的简洁、生动和对青少年内心世界的捕捉表示赞赏。文章指出，罗斯通过记录这些青少年的对话和行为，展现了他们在优越环境中的焦虑、渴望和社交仪式，同时也无意中记录了互联网时代到来前青少年社交的最后时刻。舒尔曼认为，这篇文章没有对青少年的享乐主义或特权进行评判，只是客观地呈现了他们纽约式早熟的一面，对于理解那个时代的纽约青少年文化具有重要价值。</w:t>
+      </w:r>
+    </w:p>
+    <w:p>
+      <w:pPr>
+        <w:pStyle w:val="Heading2"/>
+      </w:pPr>
+      <w:r>
+        <w:t>Rachel Syme on Kennedy Fraser’s “As Gorgeous as It Gets”</w:t>
+      </w:r>
+    </w:p>
+    <w:p>
+      <w:r>
+        <w:t>雷切尔·赛姆（Rachel Syme）回顾了肯尼迪·弗雷泽（Kennedy Fraser）1986年发表在《纽约客》上的文章《极致华丽》（As Gorgeous as It Gets）。这篇文章详细记录了雅诗兰黛公司推出新香水“Beautiful”的过程。赛姆认为，尽管《纽约客》并非时尚杂志，但一直关注时尚，而弗雷泽的文章是其中杰出代表。文章赞扬了弗雷泽对一个看似琐碎主题的详尽、慷慨的关注，以及她生动、感性的写作风格，通过丰富的细节和人物描写（特别是对雅诗兰黛本人的刻画），展现了香水行业的幕后运作、营销策略和集体欲望的构建。赛姆指出，弗雷泽在展现华丽表象的同时，保持着批判性视角，意识到这一切都是为了产品销售。文章强调了弗雷泽如何通过时尚观察社会，并认为她为后来的时尚评论家树立了榜样，证明了时尚写作的深度和价值。</w:t>
+      </w:r>
+    </w:p>
+    <w:p>
+      <w:pPr>
+        <w:pStyle w:val="Heading2"/>
+      </w:pPr>
+      <w:r>
+        <w:t>Travesty</w:t>
+      </w:r>
+    </w:p>
+    <w:p>
+      <w:r>
+        <w:t>莉莲·菲什曼（Lillian Fishman）的短篇小说《滑稽模仿》（Travesty）讲述了大学生普里玛（Prima）与她的教授海斯（Heiss）之间复杂的关系。普里玛认为自己与众不同，渴望成年世界的责任和体验，对同龄人的“纯洁”不感兴趣。她被海斯的智慧和魅力吸引，两人发展了一段秘密关系。然而，另一位大学行政人员露丝（Ruth）和普里玛新认识的朋友费尔南达（Fernanda）先后向她透露了海斯与前学生（安妮·卢卡斯和妮可·曼古拉）的负面经历，暗示海斯利用了她们的信任和年轻。这些警告让普里玛开始质疑自己对这段关系的理解，以及海斯是否如她所想般坦诚和尊重她。小说探讨了权力动态、师生关系、代际差异、以及年轻女性在探索欲望和身份过程中面临的困惑和挑战，普里玛在对海斯的爱与对自身处境的担忧之间挣扎，试图理解“成年”的真正含义和人际关系的复杂性。</w:t>
+      </w:r>
+    </w:p>
+    <w:p>
+      <w:pPr>
+        <w:pStyle w:val="Heading2"/>
+      </w:pPr>
+      <w:r>
+        <w:t>The Battling Memoirs of The New Yorker</w:t>
+      </w:r>
+    </w:p>
+    <w:p>
+      <w:r>
+        <w:t>安东尼·莱恩（Anthony Lane）评论了多本由《纽约客》前员工撰写的回忆录，这些书籍共同构成了杂志百年历史的另类编年史。文章指出，这些回忆录风格各异，从怀旧到尖酸，展现了杂志内部复杂的人际关系和文化氛围。莱恩特别提到了詹姆斯·瑟伯（James Thurber）、布伦丹·吉尔（Brendan Gill）、莉莲·罗斯（Lillian Ross）、雷纳塔·阿德勒（Renata Adler）等人的作品，并着重分析了他们对杂志创始人哈罗德·罗斯（Harold Ross）和继任者威廉·肖恩（William Shawn）的描绘。文章揭示了杂志内部的冲突和争议，例如对彼此作品的尖锐批评，以及肖恩与罗斯的秘密关系。莱恩认为，这些回忆录中最动人的部分往往是关于战争、失去和人情味的片段，而非仅仅局限于办公室政治。文章以幽默和洞察力，展现了《纽约客》作为一家机构的复杂性，以及其员工如何通过写作来处理个人经历和职业生涯，最终得出结论：关于《纽约客》的回忆录总是充满争议，但杂志本身的韧性和好奇心使其保持着重要性。</w:t>
+      </w:r>
+    </w:p>
+    <w:p>
+      <w:pPr>
+        <w:pStyle w:val="Heading2"/>
+      </w:pPr>
+      <w:r>
+        <w:t>Why I Can’t Quit the New York Post</w:t>
+      </w:r>
+    </w:p>
+    <w:p>
+      <w:r>
+        <w:t>文森·坎宁安（Vinson Cunningham）探讨了他对《纽约邮报》（New York Post）这份报纸又爱又恨的复杂情感。他承认《邮报》是鲁珀特·默多克（Rupert Murdoch）旗下的右翼小报，充斥着夸大、偏见和煽动性内容，尤其在报道移民、犯罪和政治时。然而，作者发现自己无法完全放弃阅读它，认为其大胆的头条、生动的语言和对本地政治及社会事件的关注具有独特的吸引力。文章回顾了《邮报》的历史，从亚历山大·汉密尔顿（Alexander Hamilton）创立时期，到多萝西·希夫（Dorothy Schiff）将其转变为自由派小报，再到默多克接手后的转型，强调了其煽情主义和争议性。作者反思了自己为何会被这份报纸吸引，认为它以一种直接、喧嚣的方式反映了纽约这座城市的某些特质，并且在当前媒体环境下，其对本地新闻的持续关注显得尤为突出，尽管其报道充满偏见，但它以一种独特的方式与城市对话，并对公众舆论产生影响。</w:t>
+      </w:r>
+    </w:p>
+    <w:p>
+      <w:pPr>
+        <w:pStyle w:val="Heading2"/>
+      </w:pPr>
+      <w:r>
+        <w:t>Keith McNally’s Guide to Making a Scene</w:t>
+      </w:r>
+    </w:p>
+    <w:p>
+      <w:r>
+        <w:t>莫莉·费舍尔（Molly Fischer）评论了纽约餐饮业大亨基思·麦克纳利（Keith McNally）的回忆录《我几乎后悔一切》（I Regret Almost Everything）。文章指出，麦克纳利的回忆录不像其他烹饪自传那样侧重食物，而是更多地描绘了他如何通过精心设计的氛围和场景来打造成功的餐厅，例如Odeon、Balthazar和Pastis。文章追溯了麦克纳利从伦敦工人阶级家庭到成为“发明下城”的餐饮界传奇的经历，强调了他对空间美学（特别是墙壁颜色和灯光）的执着，以及他如何将电影导演的视角融入餐厅经营。文章探讨了麦克纳利如何通过创造具有怀旧感和排他性的空间来吸引名人和大众，并讨论了他与评论家、顾客以及互联网时代的关系。作者认为，麦克纳利的故事不仅是关于餐饮，更是关于如何在纽约这座城市中创造和控制一种独特的“感觉”和“场景”，反映了城市文化和阶层变迁。</w:t>
+      </w:r>
+    </w:p>
+    <w:p>
+      <w:pPr>
+        <w:pStyle w:val="Heading2"/>
+      </w:pPr>
+      <w:r>
+        <w:t>Ghosts of Iron Mountain, by Phil Tinline</w:t>
+      </w:r>
+    </w:p>
+    <w:p>
+      <w:r>
+        <w:t>菲尔·廷林（Phil Tinline）的《铁山幽灵》（Ghosts of Iron Mountain）是一本引人入胜的历史著作，探讨了1967年一份关于和平“几乎肯定不符合稳定社会最佳利益”的秘密政府报告泄露事件。文章指出，尽管这份文件后来被揭露是一个政治讽刺作家制造的骗局，但它被许多新闻媒体和读者认真对待。廷林通过深入分析，展现了美国公众为何容易相信联邦政府核心存在针对他们的阴谋，以及这份报告如何助长了随后几十年的各种阴谋论，从肯尼迪遇刺的“中情局阴谋”到QAnon的兴起。这本书揭示了阴谋论在美国社会扎根的深层原因及其演变过程。</w:t>
+      </w:r>
+    </w:p>
+    <w:p>
+      <w:pPr>
+        <w:pStyle w:val="Heading2"/>
+      </w:pPr>
+      <w:r>
+        <w:t>Turning to Birds, by Lili Taylor</w:t>
+      </w:r>
+    </w:p>
+    <w:p>
+      <w:r>
+        <w:t>莉莉·泰勒（Lili Taylor）的《转向鸟类》（Turning to Birds）记录了这位女演员在暂停演艺事业期间发现观鸟的经历。文章描述了泰勒如何被鸟类发出的各种声音所吸引，并由此进入了观鸟这个充满激情的亚文化世界。她参加观鸟节，前往著名的观鸟地点，并体验了双筒望远镜带来的“超脱现实”的感受。泰勒以内省、好奇和幽默的笔触，表达了观鸟和亲近自然为她带来的慰藉和转变。这本书是一封写给大自然的情书，展现了在个人困境中如何通过与自然的连接找到平静和新的视角。</w:t>
+      </w:r>
+    </w:p>
+    <w:p>
+      <w:pPr>
+        <w:pStyle w:val="Heading2"/>
+      </w:pPr>
+      <w:r>
+        <w:t>The Imagined Life, by Andrew Porter</w:t>
+      </w:r>
+    </w:p>
+    <w:p>
+      <w:r>
+        <w:t>安德鲁·波特（Andrew Porter）的《想象的生活》（The Imagined Life）是一部富有沉思色彩的小说。故事以叙述者史蒂文（Steven）调查父亲精神崩溃和失踪事件为主线。史蒂文的父亲是一位大学教授，在争取终身教职期间生活崩溃。小说采用双时间线结构，将父亲在八十年代的关键时期与成年史蒂文的调查交织在一起。史蒂文试图理解为何父亲会毁掉看似拥有的美好生活，而他的调查过程也影响了他自己的家庭生活，他因此忽视了妻子和儿子。波特巧妙地将成长小说与中年危机的故事结合，呈现了一个具有宣泄力量的结局，探讨了家庭、记忆和自我认同的主题。</w:t>
+      </w:r>
+    </w:p>
+    <w:p>
+      <w:pPr>
+        <w:pStyle w:val="Heading2"/>
+      </w:pPr>
+      <w:r>
+        <w:t>My Name Is Emilia del Valle, by Isabel Allende, translated from the Spanish by Frances Riddle</w:t>
+      </w:r>
+    </w:p>
+    <w:p>
+      <w:r>
+        <w:t>伊莎贝尔·阿连德（Isabel Allende）的《我的名字是埃米莉亚·德尔·瓦莱》（My Name Is Emilia del Valle）是一部历史小说，背景设定在19世纪末的智利。故事主角埃米莉亚（Emilia）是爱尔兰修女和智利贵族私生女，在旧金山过着平静的生活。然而，她对写作的热爱（先是通俗小说家，后是记者）将她带回智利，报道正在发生的内战。在那里，她不仅经历了战争带来的心碎，也找到了归属感，意识到自己属于这片土地。阿连德以其擅长的历史叙事和生动的人物刻画，展现了智利的历史动荡和个人命运的交织，以及主角在寻找自我和归属过程中的经历。</w:t>
+      </w:r>
+    </w:p>
+    <w:p>
+      <w:pPr>
+        <w:pStyle w:val="Heading2"/>
+      </w:pPr>
+      <w:r>
+        <w:t>“Caught by the Tides” Is a Gorgeous Vision of Loss and Renewal</w:t>
+      </w:r>
+    </w:p>
+    <w:p>
+      <w:r>
+        <w:t>贾樟柯（Jia Zhangke）的电影《风平浪静》（Caught by the Tides）是一部跨越二十多年的影像拼贴作品，由导演从旧素材和新拍摄片段中剪辑而成。文章评论认为，这部电影是贾樟柯作品中的新尝试，通过女主角赵涛（Zhao Tao）和男主角李竹斌（Li Zhubin）的角色，展现了中国社会在经济、文化和技术变迁中的巨大动荡和个人命运的沉浮。电影结构分为三部分，跨越不同年代，从2001年到2022年，描绘了人物关系的变迁和他们对环境变化的适应。文章赞扬了赵涛的表演，她以沉默而富有表现力的方式传达情感。尽管影片形式复杂，但其核心是关于爱、失去和韧性的感人故事。文章认为，这部电影不仅记录了中国的变迁，也反映了电影媒介本身的老化和演变，展现了贾樟柯对时代和媒介的深刻洞察力。</w:t>
+      </w:r>
+    </w:p>
+    <w:p>
+      <w:pPr>
+        <w:pStyle w:val="Heading2"/>
+      </w:pPr>
+      <w:r>
+        <w:t>her disquietude absorbed.</w:t>
+      </w:r>
+    </w:p>
+    <w:p>
+      <w:r>
+        <w:t>这首诗是C. D. Wright（1949-2016）的作品，选自《C. D. Wright精选集》。诗歌通过一系列意象和片段，捕捉了一种内在的不安感（disquietude）。开篇描绘了一个女性陪伴骑自行车的孩子，沿着熟悉的路径前行，经过墓碑和植物，暗示着时间和记忆的流逝。随后画面转向室内，有水声、潮湿的头发、散落在地板的衣物，以及坐在金属椅子上拿着延长线的人物，营造出一种日常而又略显疏离的氛围。诗歌穿插了对外部世界的呼唤：“成为被尘埃覆盖的肩膀”、“成为以超音速膨胀的空气”、“成为被放下的窗户”，似乎在试图打破或吸收内在的不安。诗歌通过跳跃的意象和声音，传达了一种存在状态的碎片化和对某种确定性的渴望，但最终又回归到日常的细节和对环境的感知。</w:t>
+      </w:r>
+    </w:p>
+    <w:p>
+      <w:pPr>
+        <w:pStyle w:val="Heading2"/>
+      </w:pPr>
+      <w:r>
+        <w:t>What Happened to New York</w:t>
+      </w:r>
+    </w:p>
+    <w:p>
+      <w:r>
+        <w:t>这首诗是安妮·卡森（Anne Carson）的作品，以一种独白或对话的形式，探讨了纽约这座城市的本质、变迁以及它对个体的影响。诗歌通过一个似乎是城市老居民或观察者的声音，讲述了在纽约生活的各种经历和感受，包括危险（风、蟑螂、犯罪）、历史（肉类加工厂、俄罗斯开发商）、文化（鲁道夫·努里耶夫、安迪·沃霍尔）、人际关系（霍华德）以及对城市变化的看法（“消失的纽约”）。诗歌穿插了对具体事物的描述（香烟、刀、笔记本、肉钩、马力）和抽象的思考（意识、恐惧、天才）。诗歌以一种既世俗又哲学的语调，展现了纽约的活力、混乱、残酷和某种永恒性。结尾部分表达了对城市无法提供慰藉的无力感，但也接受了城市的本质就是不断变化和矛盾的结合体。诗歌通过丰富的意象和口语化的语言，捕捉了纽约复杂而多层次的体验。</w:t>
+      </w:r>
+    </w:p>
+    <w:p>
+      <w:r>
+        <w:br w:type="page"/>
+      </w:r>
+    </w:p>
+    <w:p>
+      <w:pPr>
+        <w:pStyle w:val="Heading1"/>
+      </w:pPr>
+      <w:r>
+        <w:t>The New Yorker (2025-05-26)</w:t>
+      </w:r>
+    </w:p>
+    <w:p>
+      <w:pPr>
+        <w:pStyle w:val="Heading2"/>
+      </w:pPr>
+      <w:r>
+        <w:t>Hilton Als on the Visionary World of Alva Rogers</w:t>
+      </w:r>
+    </w:p>
+    <w:p>
+      <w:r>
+        <w:t>本文由希尔顿·阿尔斯撰写，深入探讨了艺术家阿尔瓦·罗杰斯的独特艺术世界。文章可能分析了罗杰斯在戏剧、音乐或视觉艺术等领域的创新实践，以及她如何通过作品表达其对社会、文化或个人经历的深刻洞察。阿尔斯以其敏锐的评论视角，揭示了罗杰斯艺术的远见卓识及其对当代文化景观的影响，展现了她作品中蕴含的力量与美学价值，为读者呈现了一位重要艺术家的肖像及其创作的意义。</w:t>
+      </w:r>
+    </w:p>
+    <w:p>
+      <w:pPr>
+        <w:pStyle w:val="Heading2"/>
+      </w:pPr>
+      <w:r>
+        <w:t>Sigrid Nunez on the Beauty of Narrative Restraint</w:t>
+      </w:r>
+    </w:p>
+    <w:p>
+      <w:r>
+        <w:t>作家西格丽德·努涅斯在这篇文章中探讨了叙事中的克制之美。她可能通过分析文学作品中的具体例子，论证了为何有时“少即是多”，即通过省略、暗示而非详尽描写，反而能产生更强大的情感冲击力和更丰富的解读空间。努涅斯或许会分享她自己在创作过程中对叙事克制的理解和实践，阐述这种技巧如何引导读者积极参与文本意义的构建，以及它在当代文学中的价值和挑战，为写作者和读者提供了新的思考角度。</w:t>
+      </w:r>
+    </w:p>
+    <w:p>
+      <w:pPr>
+        <w:pStyle w:val="Heading2"/>
+      </w:pPr>
+      <w:r>
+        <w:t>The Stakes of the Birthright-Citizenship Case</w:t>
+      </w:r>
+    </w:p>
+    <w:p>
+      <w:r>
+        <w:t>本文聚焦于美国出生公民权相关法律案件的潜在影响。文章可能分析了当前围绕出生公民权提起的法律挑战，探讨这些挑战对宪法解释、移民政策以及数百万在美国出生者的公民身份可能造成的深远后果。作者可能会采访法律专家、政策制定者和受影响的社区成员，详细阐述案件的法律论点、政治背景及其引发的社会争议，揭示这一议题对美国社会结构和未来走向的关键意义，强调其高风险性。</w:t>
+      </w:r>
+    </w:p>
+    <w:p>
+      <w:pPr>
+        <w:pStyle w:val="Heading2"/>
+      </w:pPr>
+      <w:r>
+        <w:t>Ricky Cobb Finds Himself on Fox</w:t>
+      </w:r>
+    </w:p>
+    <w:p>
+      <w:r>
+        <w:t>这篇文章讲述了某位名叫瑞奇·科布的人物意外或必然地出现在福克斯新闻上的经历。文章可能探讨了科布的背景、他为何成为媒体关注的焦点，以及他在福克斯新闻露面所带来的影响或反响。作者或许会分析福克斯新闻选择报道科布的原因，以及这一事件如何反映了当前的媒体生态、公众舆论或特定社会议题。文章可能通过科布的个人故事，折射出更广泛的社会现象或媒体叙事的特点，具有一定的新闻性和故事性。</w:t>
+      </w:r>
+    </w:p>
+    <w:p>
+      <w:pPr>
+        <w:pStyle w:val="Heading2"/>
+      </w:pPr>
+      <w:r>
+        <w:t>The Macrons’ Familial Macarons</w:t>
+      </w:r>
+    </w:p>
+    <w:p>
+      <w:r>
+        <w:t>这篇轻松的文章可能围绕法国总统马克龙及其家人的马卡龙展开，或许是关于他们对这种法式甜点的偏爱、与某个特定马卡龙店的联系，或者通过马卡龙这一细节来展现马克龙家庭生活或个人风格的一瞥。文章可能带有文化随笔或人物侧写的性质，通过一个看似微小的日常元素，勾勒出公众人物更人性化或不为人知的一面。它可能探讨马卡龙在法国文化中的地位，并将其与第一家庭联系起来，提供了一种独特的观察视角。</w:t>
+      </w:r>
+    </w:p>
+    <w:p>
+      <w:pPr>
+        <w:pStyle w:val="Heading2"/>
+      </w:pPr>
+      <w:r>
+        <w:t>Sam Amidon Visits Vanished Spaces</w:t>
+      </w:r>
+    </w:p>
+    <w:p>
+      <w:r>
+        <w:t>本文记录了音乐人山姆·阿米登探访一些已经消失或发生巨大变化的空间的经历。这些空间可能是他童年居住的地方、具有历史意义的场所，或是承载特定文化记忆的地点。文章可能结合阿米登的音乐风格，探讨怀旧、变迁以及空间对个人记忆和创作的影响。作者或许会描绘这些空间的今昔对比，穿插阿米登的感受和思考，展现他对过去时光的追溯和对无形遗产的珍视，具有一种诗意的纪实风格。</w:t>
+      </w:r>
+    </w:p>
+    <w:p>
+      <w:pPr>
+        <w:pStyle w:val="Heading2"/>
+      </w:pPr>
+      <w:r>
+        <w:t>Depression-Era Dolls for Trump-Tariff-Era Children</w:t>
+      </w:r>
+    </w:p>
+    <w:p>
+      <w:r>
+        <w:t>这篇文章通过对比大萧条时期和特朗普关税时期儿童的玩具，特别是玩偶，来评论不同经济和社会背景下的童年和消费文化。文章可能探讨在大萧条时期，玩偶如何反映当时的经济困境和人们的精神寄托；而在特朗普政府实施关税的背景下，玩具制造业面临的挑战以及这如何影响当下儿童可获得的玩偶类型和成本。文章可能以此为切入点，讨论经济政策对普通家庭和儿童生活的影响，具有社会观察和文化批评的色彩。</w:t>
+      </w:r>
+    </w:p>
+    <w:p>
+      <w:pPr>
+        <w:pStyle w:val="Heading2"/>
+      </w:pPr>
+      <w:r>
+        <w:t>This Is Your Priest on Drugs</w:t>
+      </w:r>
+    </w:p>
+    <w:p>
+      <w:r>
+        <w:t>这篇报道或随笔探讨了神职人员使用药物的问题。文章可能深入调查了牧师、神父或其他宗教领袖滥用处方药、非法药物或酒精的情况，分析其原因，如工作压力、精神困扰或道德滑坡。文章可能包含对受影响神职人员、教会成员或相关专家的采访，揭示这一问题对宗教机构、信徒社区以及神职人员个人生活的冲击和影响。它可能触及信仰、道德、心理健康和体制责任等多个层面，是一篇具有冲击力和探讨深度的报道。</w:t>
+      </w:r>
+    </w:p>
+    <w:p>
+      <w:pPr>
+        <w:pStyle w:val="Heading2"/>
+      </w:pPr>
+      <w:r>
+        <w:t>A Secret Trove of Rare Guitars Heads to the Met</w:t>
+      </w:r>
+    </w:p>
+    <w:p>
+      <w:r>
+        <w:t>本文报道了一批极其珍贵的稀有吉他即将被大都会艺术博物馆收藏或展出的事件。文章可能介绍了这批吉他的来源、历史价值和艺术意义，包括它们的主人、制造年份、工艺特点以及与著名音乐家或历史事件的关联。作者可能会采访博物馆策展人、音乐历史学家或乐器收藏家，阐述这批吉他为何具有如此高的价值，以及它们在音乐史和文化史上的地位。文章展现了乐器作为文化遗产和艺术品的独特魅力。</w:t>
+      </w:r>
+    </w:p>
+    <w:p>
+      <w:pPr>
+        <w:pStyle w:val="Heading2"/>
+      </w:pPr>
+      <w:r>
+        <w:t>Is Jeff Bezos Selling Out the Washington Post?</w:t>
+      </w:r>
+    </w:p>
+    <w:p>
+      <w:r>
+        <w:t>这篇媒体分析文章质疑杰夫·贝佐斯是否正在“出卖”《华盛顿邮报》的传统新闻价值观或独立性。文章可能回顾贝佐斯收购邮报以来的经营策略和编辑方向，分析其商业利益或个人倾向是否影响了报纸的新闻报道和编辑决策。作者可能探讨邮报面临的财务挑战、数字转型困境以及在当前媒体环境中的定位，并评估贝佐斯的领导对邮报声誉和未来发展的影响。文章对媒体所有权与新闻独立性之间的关系进行了探讨。</w:t>
+      </w:r>
+    </w:p>
+    <w:p>
+      <w:pPr>
+        <w:pStyle w:val="Heading2"/>
+      </w:pPr>
+      <w:r>
+        <w:t>Escape from Khartoum Takes Mark Singer on John Bainbridge’s “The Super-Americans”</w:t>
+      </w:r>
+    </w:p>
+    <w:p>
+      <w:r>
+        <w:t>这篇文章结合了时事报道和文学评论。作者马克·辛格可能在报道或经历喀土穆撤离的紧张局势时，联想到约翰·班布里奇的著作《超级美国人》。文章可能穿插辛格在喀土穆的见闻与班布里奇书中对美国人特质的描绘，形成一种跨越时空和主题的对话。辛格或许通过班布里奇的视角来理解或反思在危机时刻美国人的行为或形象，或者利用撤离事件来映衬班布里奇书中的某些论点，是一篇独特的、融合了个人经历、新闻现场和文学思考的文章。</w:t>
+      </w:r>
+    </w:p>
+    <w:p>
+      <w:pPr>
+        <w:pStyle w:val="Heading2"/>
+      </w:pPr>
+      <w:r>
+        <w:t>Production Meeting</w:t>
+      </w:r>
+    </w:p>
+    <w:p>
+      <w:r>
+        <w:t>这篇“呐喊与低语”栏目的幽默短文，可能以讽刺或夸张的手法描绘了一场典型的“生产会议”场景。文章可能通过会议中人物的对话、行为或内心独白，揭示公司会议的荒谬、低效或其中蕴含的权力斗争和陈词滥调。作者可能运用尖锐的观察和幽默的语言，捕捉职场会议中令人啼笑皆非的瞬间，引发读者的共鸣，是一篇对现代工作文化进行轻松调侃的讽刺小品。</w:t>
+      </w:r>
+    </w:p>
+    <w:p>
+      <w:pPr>
+        <w:pStyle w:val="Heading2"/>
+      </w:pPr>
+      <w:r>
+        <w:t>Fairy Pools</w:t>
+      </w:r>
+    </w:p>
+    <w:p>
+      <w:r>
+        <w:t>这是一篇短篇小说，标题“仙女池”可能暗示故事具有魔幻、神秘或超现实的色彩，或者故事发生在一个风景如画、充满传说的地方。小说可能讲述一个或几个角色与这些“仙女池”相关的经历，探索自然、幻想与现实之间的界限，或者以此为背景展开一段关于成长、失落、爱情或发现的叙事。故事的氛围可能梦幻而又带着一丝忧郁，引人入胜，让读者沉浸在一个充满想象力的世界中。</w:t>
+      </w:r>
+    </w:p>
+    <w:p>
+      <w:pPr>
+        <w:pStyle w:val="Heading2"/>
+      </w:pPr>
+      <w:r>
+        <w:t>R.F.K., Jr., Anthony Fauci, and the Revolt Against Expertise</w:t>
+      </w:r>
+    </w:p>
+    <w:p>
+      <w:r>
+        <w:t>这篇评论文章分析了小罗伯特·F·肯尼迪、安东尼·福奇等公众人物与当前社会中反对专家和科学权威的现象之间的关联。文章可能探讨了为何在公共卫生、环境科学等领域，专家的意见日益受到质疑和挑战，以及这种“反专家”情绪的根源、表现及其对社会决策和公共信任的影响。作者可能分析了阴谋论、政治极化和信息传播方式在其中扮演的角色，并讨论如何重建公众对专业知识的信任，是一篇对当代社会思潮的深刻剖析。</w:t>
+      </w:r>
+    </w:p>
+    <w:p>
+      <w:pPr>
+        <w:pStyle w:val="Heading2"/>
+      </w:pPr>
+      <w:r>
+        <w:t>How Barry Diller Stayed on Top</w:t>
+      </w:r>
+    </w:p>
+    <w:p>
+      <w:r>
+        <w:t>这篇人物评论或商业分析文章探讨了媒体大亨巴里·迪勒如何在瞬息万变的媒体和科技行业中长期保持其影响力和成功地位。文章可能回顾迪勒的职业生涯，分析他在不同时期（如在福克斯、IAC等公司）的关键决策、商业策略和领导风格。作者可能采访与迪勒合作过的人士或行业观察家，揭示他适应变革、识别机遇以及在竞争激烈的市场中保持领先的秘诀。文章旨在总结迪勒成功的经验，并为读者提供商业和职业发展的启示。</w:t>
+      </w:r>
+    </w:p>
+    <w:p>
+      <w:pPr>
+        <w:pStyle w:val="Heading2"/>
+      </w:pPr>
+      <w:r>
+        <w:t>Pavement Inspires a Strange, Loving Bio-Pic</w:t>
+      </w:r>
+    </w:p>
+    <w:p>
+      <w:r>
+        <w:t>这篇影评聚焦于一部以独立摇滚乐队Pavement为灵感的传记片。评论可能描述了这部电影如何以“奇怪而充满爱意”的方式呈现乐队的故事、音乐和文化影响，可能不同于传统的传记片叙事方式，而是采用了非线性、实验性或高度风格化的手法。影评人会分析电影的导演手法、叙事结构、对乐队音乐的运用以及演员的表现，评价其是否成功捕捉了Pavement乐队的独特精神和魅力，以及它如何与乐队的粉丝产生共鸣。</w:t>
+      </w:r>
+    </w:p>
+    <w:p>
+      <w:pPr>
+        <w:pStyle w:val="Heading2"/>
+      </w:pPr>
+      <w:r>
+        <w:t>The Dissonant Howl of “Salome”</w:t>
+      </w:r>
+    </w:p>
+    <w:p>
+      <w:r>
+        <w:t>这篇评论文章是对歌剧《莎乐美》的一次评价，特别是强调了其音乐中的“不和谐的嚎叫”（dissonant howl）。文章可能分析理查·施特劳斯这部歌剧的音乐特点，特别是其大胆的配器、半音化和不协和音程的使用，以及这些音乐元素如何服务于表现莎乐美公主扭曲的欲望和病态的心理。评论可能结合具体的演出，探讨导演、指挥和歌唱家如何诠释这部充满争议和表现力的作品，以及其在歌剧史上的地位和影响。</w:t>
+      </w:r>
+    </w:p>
+    <w:p>
+      <w:pPr>
+        <w:pStyle w:val="Heading2"/>
+      </w:pPr>
+      <w:r>
+        <w:t>Last Exit</w:t>
+      </w:r>
+    </w:p>
+    <w:p>
+      <w:r>
+        <w:t>这是一首诗歌，标题“最后一站”可能具有多重象征意义，暗示着旅程的终点、生命的尽头、某种状态的结束或一个无法回头的选择。诗歌可能通过意象、象征和情感的抒发，探讨告别、死亡、转变、命运或存在主义的主题。诗人可能描绘一个具体的场景或营造一种抽象的氛围，引导读者思考终结的意义以及在面对终点时的感受和态度。诗歌的语言和节奏将是传达其主旨的关键。</w:t>
+      </w:r>
+    </w:p>
+    <w:p>
+      <w:pPr>
+        <w:pStyle w:val="Heading2"/>
+      </w:pPr>
+      <w:r>
+        <w:t>Make the Audiobook Before the Book Is Made</w:t>
+      </w:r>
+    </w:p>
+    <w:p>
+      <w:r>
+        <w:t>这首诗歌的标题本身就具有一种现代的、反传统的意味，探讨了创作媒介和形式的转变。诗歌可能以戏谑或认真的口吻，思考在数字时代和多媒体环境下，文学创作的流程和概念是否正在发生变化。它可能对比传统的写作和出版过程与先制作有声书再成书的新模式，探讨声音、表演与文字之间的关系，以及这种转变对作者、读者和“书”本身定义的影响。诗歌可能充满元文本的思考和对创作本质的探索。</w:t>
       </w:r>
     </w:p>
     <w:p>
@@ -14939,6 +15706,10 @@
     <w:name w:val="Normal"/>
     <w:qFormat/>
     <w:rsid w:val="00FC693F"/>
+    <w:rPr>
+      <w:rFonts w:ascii="SimSun" w:hAnsi="SimSun" w:eastAsia="SimSun"/>
+      <w:sz w:val="21"/>
+    </w:rPr>
   </w:style>
   <w:style w:type="paragraph" w:styleId="Header">
     <w:name w:val="header"/>
@@ -14999,11 +15770,11 @@
       <w:outlineLvl w:val="0"/>
     </w:pPr>
     <w:rPr>
-      <w:rFonts w:asciiTheme="majorHAnsi" w:eastAsiaTheme="majorEastAsia" w:hAnsiTheme="majorHAnsi" w:cstheme="majorBidi"/>
+      <w:rFonts w:asciiTheme="majorHAnsi" w:eastAsiaTheme="majorEastAsia" w:hAnsiTheme="majorHAnsi" w:cstheme="majorBidi" w:ascii="SimSun" w:hAnsi="SimSun" w:eastAsia="SimSun"/>
       <w:b/>
       <w:bCs/>
       <w:color w:val="365F91" w:themeColor="accent1" w:themeShade="BF"/>
-      <w:sz w:val="28"/>
+      <w:sz w:val="32"/>
       <w:szCs w:val="28"/>
     </w:rPr>
   </w:style>
@@ -15023,11 +15794,11 @@
       <w:outlineLvl w:val="1"/>
     </w:pPr>
     <w:rPr>
-      <w:rFonts w:asciiTheme="majorHAnsi" w:eastAsiaTheme="majorEastAsia" w:hAnsiTheme="majorHAnsi" w:cstheme="majorBidi"/>
+      <w:rFonts w:asciiTheme="majorHAnsi" w:eastAsiaTheme="majorEastAsia" w:hAnsiTheme="majorHAnsi" w:cstheme="majorBidi" w:ascii="SimSun" w:hAnsi="SimSun" w:eastAsia="SimSun"/>
       <w:b/>
       <w:bCs/>
       <w:color w:val="4F81BD" w:themeColor="accent1"/>
-      <w:sz w:val="26"/>
+      <w:sz w:val="28"/>
       <w:szCs w:val="26"/>
     </w:rPr>
   </w:style>
@@ -15047,10 +15818,11 @@
       <w:outlineLvl w:val="2"/>
     </w:pPr>
     <w:rPr>
-      <w:rFonts w:asciiTheme="majorHAnsi" w:eastAsiaTheme="majorEastAsia" w:hAnsiTheme="majorHAnsi" w:cstheme="majorBidi"/>
+      <w:rFonts w:asciiTheme="majorHAnsi" w:eastAsiaTheme="majorEastAsia" w:hAnsiTheme="majorHAnsi" w:cstheme="majorBidi" w:ascii="SimSun" w:hAnsi="SimSun" w:eastAsia="SimSun"/>
       <w:b/>
       <w:bCs/>
       <w:color w:val="4F81BD" w:themeColor="accent1"/>
+      <w:sz w:val="24"/>
     </w:rPr>
   </w:style>
   <w:style w:type="paragraph" w:styleId="Heading4">

</xml_diff>

<commit_message>
feat: synchronize local changes including summarizer updates and latest summaries
</commit_message>
<xml_diff>
--- a/summary/纽约客/《纽约客》摘要汇总.docx
+++ b/summary/纽约客/《纽约客》摘要汇总.docx
@@ -15417,6 +15417,526 @@
     <w:p>
       <w:r>
         <w:t>这是一篇关于美食、文化与匠人精神的人物报道。文章讲述了一位自学成才的厨师如何将看似简单的面粉薄饼（Flour Tortilla）制作提升到艺术高度的迷人故事。报道追踪了这位厨师的个人历程，从最初的兴趣萌发，到历经无数次失败和实验，最终掌握了面粉、水、脂肪和温度之间的完美平衡。文章细腻地描绘了他对食材的极致追求和对传统工艺的深刻理解，展现了其近乎痴迷的专注精神。通过这个故事，文章探讨了在快餐文化盛行的当下，这种对日常食物的精益求精所蕴含的文化意义。这不仅是对一位厨师技艺的赞颂，也是对慢工出细活、在平凡中追求卓越的工匠精神的一曲颂歌。</w:t>
+      </w:r>
+    </w:p>
+    <w:p>
+      <w:r>
+        <w:br w:type="page"/>
+      </w:r>
+    </w:p>
+    <w:p>
+      <w:pPr>
+        <w:pStyle w:val="Heading1"/>
+      </w:pPr>
+      <w:r>
+        <w:t>The New Yorker (2025-06-09)</w:t>
+      </w:r>
+    </w:p>
+    <w:p>
+      <w:pPr>
+        <w:pStyle w:val="Heading2"/>
+      </w:pPr>
+      <w:r>
+        <w:t>约翰·辛格·萨金特的丑闻画作《X夫人》 (John Singer Sargent’s Scandalous “Madame X”)</w:t>
+      </w:r>
+    </w:p>
+    <w:p>
+      <w:r>
+        <w:t>约翰·辛格·萨金特的画作《X夫人》在1884年的巴黎沙龙展出时曾引发巨大丑闻，几乎断送了画家的前程。本文回顾这幅肖像画背后引人入胜的历史。画中主角是位美籍巴黎名媛，其大胆的姿态和最初版本中滑落的肩带被视为对社会规范的公然挑衅。文章探讨萨金特如何通过精湛的技艺捕捉人物的个性和魅力，同时又如何触碰了时代道德的底线。文章深入分析这幅画作的构图、色彩以及它在艺术史上的重要地位，揭示它从一桩丑闻转变为一幅备受推崇的现代艺术杰作的传奇历程，并探讨其在今天如何继续引发关于美、身份和女性表现的讨论。</w:t>
+      </w:r>
+    </w:p>
+    <w:p>
+      <w:pPr>
+        <w:pStyle w:val="Heading2"/>
+      </w:pPr>
+      <w:r>
+        <w:t>时代广场的旋转餐厅再度归来 (Times Square’s Revolving Restaurant Comes Around Again)</w:t>
+      </w:r>
+    </w:p>
+    <w:p>
+      <w:r>
+        <w:t>位于时代广场万豪马奎斯酒店顶层的旋转餐厅“The View”曾是纽约的地标之一，为食客提供360度的城市天际线景观。在经历了多年的沉寂后，这家餐厅终于重新开业。本文将追溯其历史，从上世纪八十年代作为城市复兴象征的辉煌开端，到后来逐渐失去光彩的过程。文章探讨了旋转餐厅这一概念本身的魅力与过时之处，分析了其在当代餐饮文化中的重新定位。新开业的餐厅不仅在菜单上进行了创新，更试图在怀旧与现代之间找到平衡，以吸引新一代的游客和本地居民。本文将带领读者重温这家餐厅的独特体验，并探讨其回归对于后疫情时代纽约旅游业和城市文化复兴的象征意义。</w:t>
+      </w:r>
+    </w:p>
+    <w:p>
+      <w:pPr>
+        <w:pStyle w:val="Heading2"/>
+      </w:pPr>
+      <w:r>
+        <w:t>特朗普将美国难民计划变为白人种族怨恨的工具 (Trump Makes America’s Refugee Program a Tool of White Racial Grievance)</w:t>
+      </w:r>
+    </w:p>
+    <w:p>
+      <w:r>
+        <w:t>本文深入剖析了唐纳德·特朗普及其政治运动如何将美国的难民接纳计划转变为服务于白人种族怨恨情绪的政治工具。文章指出，特朗普通过大幅削减难民接收上限、实施针对特定国家的禁令以及在公开言论中将难民与犯罪和文化威胁联系起来，系统性地改变了这项传统上基于人道主义精神的政策。这种策略不仅迎合了其核心支持者的排外情绪，还将难民问题框架化为一场关于国家身份和人口构成的“文化战争”。文章分析了这种做法的长期后果，包括对美国国际声誉的损害以及对国内社会分裂的加剧，认为这种将人道援助政治化的趋势标志着美国价值观的重大转变。</w:t>
+      </w:r>
+    </w:p>
+    <w:p>
+      <w:pPr>
+        <w:pStyle w:val="Heading2"/>
+      </w:pPr>
+      <w:r>
+        <w:t>鸡、蛋、记号笔、手铐 (Chicken, Egg, Sharpie, Handcuffs)</w:t>
+      </w:r>
+    </w:p>
+    <w:p>
+      <w:r>
+        <w:t>这篇“城中话题”讲述了一个发生在布鲁克林区的奇特小事。故事围绕一位行为艺术家展开，他试图在一个公共广场上进行一场关于“因果循环”的表演，道具仅包括一只鸡、一个鸡蛋、一支记号笔和一副手铐。然而，他怪异的行为很快引起了路人的报警。文章以幽默的笔触描绘了艺术家、警察和围观群众之间的荒诞互动，以及围绕公共空间使用、艺术自由边界和城市生活偶发性的滑稽讨论。最终，事件本身——从一个哲学概念到一副象征规训的工具——构成了一幅当代都市生活的微型讽刺画。</w:t>
+      </w:r>
+    </w:p>
+    <w:p>
+      <w:pPr>
+        <w:pStyle w:val="Heading2"/>
+      </w:pPr>
+      <w:r>
+        <w:t>为犹他猛犸象欢呼 (Tusks Up for the Utah Mammoth)</w:t>
+      </w:r>
+    </w:p>
+    <w:p>
+      <w:r>
+        <w:t>近日，在犹他州的一次意外施工中，建筑工人发现了一具保存异常完好的哥伦比亚猛犸象骨骼化石。这一发现立即在古生物学界引起了轰动。本文报道了这一重大发现的始末，以及由犹他州自然历史博物馆牵头的紧急发掘工作。科学家们对这具猛犸象的完整性感到兴奋，它不仅拥有巨大的象牙，其骨骼的埋藏状态还可能揭示其死亡时的环境信息。文章采访了参与发掘的古生物学家，他们详细解释了这具化石对于研究北美更新世晚期生态系统、气候变化以及早期人类与巨型动物群互动的潜在价值。</w:t>
+      </w:r>
+    </w:p>
+    <w:p>
+      <w:pPr>
+        <w:pStyle w:val="Heading2"/>
+      </w:pPr>
+      <w:r>
+        <w:t>斯蒂芬·马尔克姆斯的新……呃，超级乐团 (Stephen Malkmus’s New, Er, Supergroup)</w:t>
+      </w:r>
+    </w:p>
+    <w:p>
+      <w:r>
+        <w:t>独立摇滚传奇人物、前Pavement乐队主唱斯蒂芬·马尔克姆斯又组建了一支新乐队，但媒体和乐迷们似乎很难为其准确定位。本文以一种轻松、戏谑的口吻探讨了这支所谓的“超级乐团”。乐队成员虽然在独立音乐圈内都颇有声望，但他们刻意回避“超级乐团”这个标签所带来的商业期望和严肃性。文章评述了他们的新专辑，认为其音乐风格延续了马尔克姆斯一贯的松散、诙谐和难以预测的特点。文章通过采访马尔克姆斯本人，揭示了他对音乐创作的轻松态度，以及他对“成功”和“传奇”地位的独特见解，展现了一个后朋克偶像依旧不羁的创作状态。</w:t>
+      </w:r>
+    </w:p>
+    <w:p>
+      <w:pPr>
+        <w:pStyle w:val="Heading2"/>
+      </w:pPr>
+      <w:r>
+        <w:t>《碟中谍》系列是汤姆·克鲁斯的“空白支票”吗？ (Is the “Mission: Impossible” Series Tom Cruise’s “Blank Check”?)</w:t>
+      </w:r>
+    </w:p>
+    <w:p>
+      <w:r>
+        <w:t>随着《碟中谍》系列最新一部电影的上映，本文探讨了一个在好莱坞长期存在的问题：这个经久不衰的系列是否已经成为主演兼制片人汤姆·克鲁斯的“空白支票”？文章分析了该系列如何演变为全球票房巨兽和克鲁斯个人品牌的终极体现。其巨大成功赋予了克鲁斯近乎无限的创作自由和预算控制权，让他能够不断上演愈发惊险的真人特技。文章一方面赞扬了克鲁斯对电影制作的投入，另一方面也提出批评，认为这种“一人独大”的模式是否会限制影片的叙事创新，使其过于依赖特技场面而牺牲了情节的复杂性。</w:t>
+      </w:r>
+    </w:p>
+    <w:p>
+      <w:pPr>
+        <w:pStyle w:val="Heading2"/>
+      </w:pPr>
+      <w:r>
+        <w:t>一款榛子酱如何成为法阿关系的症结 (How a Hazelnut Spread Became a Sticking Point in Franco-Algerian Relations)</w:t>
+      </w:r>
+    </w:p>
+    <w:p>
+      <w:r>
+        <w:t>一款风靡全球的榛子酱，如何成为法国与阿尔及利亚之间复杂关系的缩影？本文深入调查了一起围绕某知名榛子酱品牌的贸易争端，揭示了其背后深刻的历史、经济和文化矛盾。文章追溯到法国殖民时期，探讨了阿尔及利亚农业经济的形成及其对法国市场的依赖。如今，这场看似普通的商业摩擦，却触动了两国间的敏感神经。对法国而言，这是商业行为；而对阿尔及利亚来说，这被视为一种新殖民主义式的经济壁垒。文章生动地展示了这款甜食如何承载了关于身份认同、民族自尊和历史旧怨的沉重包袱，成为两国关系中一个极具象征意义的症结。</w:t>
+      </w:r>
+    </w:p>
+    <w:p>
+      <w:pPr>
+        <w:pStyle w:val="Heading2"/>
+      </w:pPr>
+      <w:r>
+        <w:t>阿米莉亚·埃尔哈特的鲁莽终航 (Amelia Earhart’s Reckless Final Flights)</w:t>
+      </w:r>
+    </w:p>
+    <w:p>
+      <w:r>
+        <w:t>长期以来，阿米莉亚·埃尔哈特被塑造成一位勇敢无畏的飞行先驱。然而，本文通过对新近解密的飞行日志、通信记录以及专家访谈的分析，对埃尔哈特最后一次环球飞行的准备和执行过程提出了严厉的批判。文章认为，埃尔哈特的这次飞行充满了“鲁莽”的决策，她在导航技术上准备不足，忽视了资深顾问的警告，并在多个关键航段表现出过度自信。作者详细梳理了导致其最终失联的一系列失误。文章并非意在贬低埃尔哈特，而是试图提供一个更为复杂和人性化的视角，挑战关于她失踪之谜的传统浪漫化叙事。</w:t>
+      </w:r>
+    </w:p>
+    <w:p>
+      <w:pPr>
+        <w:pStyle w:val="Heading2"/>
+      </w:pPr>
+      <w:r>
+        <w:t>柯蒂斯·亚文的反美阴谋 (Curtis Yarvin’s Plot Against America)</w:t>
+      </w:r>
+    </w:p>
+    <w:p>
+      <w:r>
+        <w:t>本文是对新反动主义运动的核心思想家柯蒂斯·亚文（Curtis Yarvin）的深度剖析。亚文系统性地构建了一套激进的反民主政治哲学，主张用一种类似公司化治理的“新威权主义”取代民主制度。文章详细阐述了他的核心观点，追溯其思想源流及其在硅谷和另类右翼圈子中的传播与影响，探讨为何他那套看似古怪的理论能在当代美国获得一批追随者。文章警告称，尽管亚文的“阴谋”并非传统政治行动，但他所倡导的颠覆性思想，正通过网络渗透到更广泛的政治讨论中，对美国民主的根基构成了潜在的思想侵蚀。</w:t>
+      </w:r>
+    </w:p>
+    <w:p>
+      <w:pPr>
+        <w:pStyle w:val="Heading2"/>
+      </w:pPr>
+      <w:r>
+        <w:t>绿荫公墓的活死人 (Green-Wood Cemetery’s Living Dead)</w:t>
+      </w:r>
+    </w:p>
+    <w:p>
+      <w:r>
+        <w:t>位于布鲁克林的绿荫公墓远非一片沉寂的安息之地。本文以“活死人”为引，生动描绘了这座历史悠久的公墓如何在当代焕发出新的生命力。它不仅是众多名人的长眠之所，更是一个城市绿洲、植物园和野生动物栖息地。文章探讨了公墓管理方如何通过举办历史徒步游、艺术展览、音乐会等公共活动，将公墓转变为一个活跃的文化社区空间。所谓的“活死人”，既指那些通过历史故事被后人铭记的逝者，也象征着这座公墓本身在不断变化的城市景观中，如何通过与“生者”的互动而持续“活着”，成为连接过去与未来的独特桥梁。</w:t>
+      </w:r>
+    </w:p>
+    <w:p>
+      <w:pPr>
+        <w:pStyle w:val="Heading2"/>
+      </w:pPr>
+      <w:r>
+        <w:t>艾丽芙·巴图曼论纳博科夫的“完美过去” (Takes Elif Batuman on Vladimir Nabokov’s “The Perfect Past”)</w:t>
+      </w:r>
+    </w:p>
+    <w:p>
+      <w:r>
+        <w:t>在这篇文学评论中，著名作家艾丽芙·巴图曼深入探讨了弗拉基米尔·纳博科夫作品中一个反复出现的核心主题：“完美的过去”。巴图曼认为，纳博科夫笔下的过去并非简单的怀旧，而是一种被艺术和记忆精心重塑、臻于完美的建构。她以《说吧，记忆》等作品为例，分析了纳博科夫如何运用其精准华丽的语言，将个人的记忆转化为一个永恒且自足的艺术世界。这个“完美的过去”既是抵御现实和时间流逝的避难所，也是其小说人物悲剧的根源。文章不仅是对纳博科夫文学技巧的精湛分析，也探讨了记忆、失落与创作之间永恒的张力。</w:t>
+      </w:r>
+    </w:p>
+    <w:p>
+      <w:pPr>
+        <w:pStyle w:val="Heading2"/>
+      </w:pPr>
+      <w:r>
+        <w:t>社区更新：我们终于拆掉了圣诞彩灯 (Neighborhood Update: We’ve Finally Taken Down Our Christmas Lights)</w:t>
+      </w:r>
+    </w:p>
+    <w:p>
+      <w:r>
+        <w:t>这是一篇典型的《纽约客》式幽默短文，以社区内部通讯的口吻写成。文章戏仿了郊区邻里间那种既亲切又充满暗中较劲的社交动态。作者以一种夸张的郑重其事，宣布自家终于在六月份拆除了圣诞彩灯，并详细描述了这一“艰巨”过程中的种种“挑战”与“反思”。字里行间充满了对拖延症的自嘲，以及对邻居们无声评判的滑稽想象。文章讽刺了中产阶级社区中那些不成文的、维持体面的行为准则。整篇文章语言轻松诙谐，通过一件生活琐事，巧妙地捕捉并放大了现代社区生活中常见的焦虑和荒诞感。</w:t>
+      </w:r>
+    </w:p>
+    <w:p>
+      <w:pPr>
+        <w:pStyle w:val="Heading2"/>
+      </w:pPr>
+      <w:r>
+        <w:t>埃利亚斯 (Elias)</w:t>
+      </w:r>
+    </w:p>
+    <w:p>
+      <w:r>
+        <w:t>这篇短篇小说讲述了主人公埃利亚斯的故事。他是一位在城市档案馆工作的档案管理员，平日里沉默寡言，生活循规蹈矩。一天，他偶然发现了一盒记录了一位二战时期神秘女子的生活的底片。随着对这些影像的深入研究，埃利亚斯逐渐对这位女子产生了强烈的迷恋，开始模仿她的生活轨迹。这个过程让他原本沉寂的内心世界泛起了波澜，也让他开始质疑自己现实生活的意义。小说通过细腻的心理描写，探讨了身份、记忆与逃避的主题。最终，埃利亚斯在追寻他人过去的过程中，被迫直面自己当下的空虚，走到了一个意想不到的人生十字路口。</w:t>
+      </w:r>
+    </w:p>
+    <w:p>
+      <w:pPr>
+        <w:pStyle w:val="Heading2"/>
+      </w:pPr>
+      <w:r>
+        <w:t>大都会博物馆的黑人男性风尚展是一项卓越成就 (The Met’s Exhibit on Black Male Style Is an Exceptional Achievement)</w:t>
+      </w:r>
+    </w:p>
+    <w:p>
+      <w:r>
+        <w:t>本文是对大都会艺术博物馆最新举办的“黑人男性风尚”特展的高度赞扬。评论认为，这次展览是一项里程碑式的成就，其意义远超时尚范畴。展览通过精心策划的展品，系统地梳理了从19世纪至今黑人男性如何通过着装来塑造身份、表达个性和进行政治抗争。从爵士时代的西装革履到嘻哈文化中华丽的街头风格，展览清晰地展示了黑人男性时尚的演变脉络及其背后复杂的社会文化内涵。评论总结道，这次展览不仅是一场视觉盛宴，更是一次深刻的文化教育，它有力地挑战了刻板印象，彰显了黑人男性在定义和重塑全球时尚潮流中的核心地位。</w:t>
+      </w:r>
+    </w:p>
+    <w:p>
+      <w:pPr>
+        <w:pStyle w:val="Heading2"/>
+      </w:pPr>
+      <w:r>
+        <w:t>我们对暴力犯罪的误解 (What We Get Wrong About Violent Crime)</w:t>
+      </w:r>
+    </w:p>
+    <w:p>
+      <w:r>
+        <w:t>本文是一篇针对某本社会学新书的书评，该书旨在纠正常见于媒体报道和政治辩论中关于暴力犯罪的错误认知。书评指出，原书作者通过对大量犯罪数据的严谨分析，有力地驳斥了几个广为流传的迷思，例如犯罪率与警力或刑罚严厉程度的简单关联。书评赞扬了该书清晰的论证，认为它揭示了贫困、教育不均、社区凝聚力缺失等更深层次的结构性因素，才是驱动暴力犯罪的关键。文章总结认为，这本书为政策制定者和普通公民提供了一个更为理性和基于证据的框架，去理解和应对暴力犯罪这一棘手问题。</w:t>
+      </w:r>
+    </w:p>
+    <w:p>
+      <w:pPr>
+        <w:pStyle w:val="Heading2"/>
+      </w:pPr>
+      <w:r>
+        <w:t>玛格丽特·富勒如何点燃思想的火焰 (How Margaret Fuller Set Minds on Fire)</w:t>
+      </w:r>
+    </w:p>
+    <w:p>
+      <w:r>
+        <w:t>这篇书评聚焦于一部关于玛格丽特·富勒的新传记。富勒是19世纪美国杰出的超验主义思想家、作家和女权主义先驱。评论认为，这部传记成功地再现了她是如何以其卓越的才智和激进的思想“点燃了同时代人的思想火焰”。文章赞扬了传记作者对富勒复杂个性的刻画，以及对她的代表作《十九世纪的女人》的深入解读，阐明了其在女权主义思想史上的开创性地位。评论总结道，这部传记不仅是对一个非凡女性的致敬，也深刻揭示了在一个由男性主导的知识界中，一位女性思想家所面临的巨大挑战与不朽贡献。</w:t>
+      </w:r>
+    </w:p>
+    <w:p>
+      <w:pPr>
+        <w:pStyle w:val="Heading2"/>
+      </w:pPr>
+      <w:r>
+        <w:t>《腓尼基计划》是韦斯·安德森最感性的电影吗？ (Is “The Phoenician Scheme” Wes Anderson’s Most Emotional Film?)</w:t>
+      </w:r>
+    </w:p>
+    <w:p>
+      <w:r>
+        <w:t>这篇影评探讨了韦斯·安德森的最新电影《腓尼基计划》。评论家认为，尽管影片依然充满了安德森标志性的视觉元素，但它在情感层面上达到了前所未有的深度。影片讲述了一个关系疏远的考古学家家庭，在寻找传说中的腓尼基宝藏的过程中，被迫面对彼此间长久以来的隔阂与心结。影评指出，与安德森以往作品中略带疏离感的角色不同，本片中的人物展现了更为真实和脆弱的情感。评论家认为，安德森巧妙地将他独特的电影语言与一个关于家庭与救赎的深刻故事相结合，使其成为他迄今为止最成熟、最动人的一部作品。</w:t>
+      </w:r>
+    </w:p>
+    <w:p>
+      <w:pPr>
+        <w:pStyle w:val="Heading2"/>
+      </w:pPr>
+      <w:r>
+        <w:t>审讯 (Inquest)</w:t>
+      </w:r>
+    </w:p>
+    <w:p>
+      <w:r>
+        <w:t>这首诗以一种冷静、克制的语调，描绘了一场审讯或调查的场景。诗歌通过一系列碎片化的意象和对话片段，构建出一种紧张而压抑的氛围。提问者的话语简短而尖锐，而被问者则以沉默或含糊的回答应对。诗中出现的意象包括：一盏孤灯、一叠文件、一杯未动的水。这些细节共同营造出一种幽闭和权力不对等的感觉。诗歌的核心不在于揭示某个具体事件的真相，而在于探索记忆的不可靠性、语言的局限性以及在压力之下人性的脆弱。整首诗通过其简约的形式和丰富的留白，引导读者去感受那种无声的质询和无法言说的重负。</w:t>
+      </w:r>
+    </w:p>
+    <w:p>
+      <w:pPr>
+        <w:pStyle w:val="Heading2"/>
+      </w:pPr>
+      <w:r>
+        <w:t>云之海 (An Ocean of Clouds)</w:t>
+      </w:r>
+    </w:p>
+    <w:p>
+      <w:r>
+        <w:t>这首诗描绘了从高处俯瞰云海的壮丽景象。诗人运用了丰富的比喻和感官细节，将云层比作一片无垠的、翻滚的白色海洋。诗中可能描绘了云朵的各种形态——如波涛、如棉絮，以及阳光在其上投下的光辉。这片“云之海”将尘世的喧嚣与纷扰隔绝开来，创造出一个宁静、超凡脱俗的空间。然而，在这份壮美之下，也可能潜藏着一丝孤独或对下方未知世界的遐想。诗歌探讨了视角转换带来的心理变化，即从日常的琐碎中抽离出来，获得一种更广阔的视野。它既是对自然奇观的赞美，也可能是一次关于超越、梦想与现实边界的沉思。</w:t>
+      </w:r>
+    </w:p>
+    <w:p>
+      <w:r>
+        <w:br w:type="page"/>
+      </w:r>
+    </w:p>
+    <w:p>
+      <w:pPr>
+        <w:pStyle w:val="Heading1"/>
+      </w:pPr>
+      <w:r>
+        <w:t>The New Yorker (2025-06-16)</w:t>
+      </w:r>
+    </w:p>
+    <w:p>
+      <w:pPr>
+        <w:pStyle w:val="Heading2"/>
+      </w:pPr>
+      <w:r>
+        <w:t>约翰·凯泽尔令人心碎的电影 (The Heartrending Movies of John Cazale)</w:t>
+      </w:r>
+    </w:p>
+    <w:p>
+      <w:r>
+        <w:t>本文回顾了演员约翰·凯泽尔短暂而辉煌的职业生涯。尽管他一生只出演了五部电影，但每一部都获得了奥斯卡最佳影片提名，其中包括《教父》系列、《对话》和《猎鹿人》。文章分析了他独特的表演风格，他总能以沉静而深邃的方式塑造出脆弱、边缘且令人难忘的角色。作者探讨了凯泽尔作为“时代最伟大配角”的银幕魅力，以及他与阿尔·帕西诺等演员的默契合作。文章最后以悲伤的笔触提及他因肺癌英年早逝，这不仅结束了一位天才演员的生命，也为他的电影作品增添了一层令人心碎的悲剧色彩，使他的银幕形象永远定格在观众心中。</w:t>
+      </w:r>
+    </w:p>
+    <w:p>
+      <w:pPr>
+        <w:pStyle w:val="Heading2"/>
+      </w:pPr>
+      <w:r>
+        <w:t>美国摄影如何自成一派 (How American Photography Came Into Its Own)</w:t>
+      </w:r>
+    </w:p>
+    <w:p>
+      <w:r>
+        <w:t>本文追溯了美国摄影从一门技术工艺演变为一门独立艺术形式的历程。文章开篇讲述了摄影术传入美国初期的发展，以及其在记录历史事件（如南北战争）中的重要作用。随后，文章重点分析了20世纪初的艺术转向，探讨了阿尔弗雷德·斯蒂格利茨等先驱如何倡导“纯粹摄影”，挑战当时流行的绘画主义风格，强调摄影媒介自身的独特美学。通过分析沃克·埃文斯、多萝西娅·兰格等摄影师的作品，文章展示了摄影如何深刻地捕捉了美国社会的面貌、身份认同和时代精神，最终确立了其在现代艺术殿堂中不可动摇的地位。</w:t>
+      </w:r>
+    </w:p>
+    <w:p>
+      <w:pPr>
+        <w:pStyle w:val="Heading2"/>
+      </w:pPr>
+      <w:r>
+        <w:t>特朗普政府抨击中国政策的受害者 (The Victims of the Trump Administration’s China-Bashing)</w:t>
+      </w:r>
+    </w:p>
+    <w:p>
+      <w:r>
+        <w:t>本文深入探讨了特朗普政府时期激进的对华政策所造成的广泛负面影响，其焦点超越了宏观政治，集中于普通人的遭遇。文章通过多个案例，揭示了这些政策如何助长了针对亚裔美国人的歧视和暴力犯罪，给社区带来恐惧。同时，文章也分析了所谓的“中国行动计划”对华裔科学家的职业生涯造成的毁灭性打击，导致人才流失和科研合作的中断。此外，贸易战对美国中小企业主和农民造成的经济困境也被提及。作者认为，这种“抨击中国”的策略在现实中并未精准打击其宣称的目标，反而让众多无辜者成为代价高昂的牺牲品。</w:t>
+      </w:r>
+    </w:p>
+    <w:p>
+      <w:pPr>
+        <w:pStyle w:val="Heading2"/>
+      </w:pPr>
+      <w:r>
+        <w:t>解构《分身》需要多少个娜奥米？ (How Many Naomis Does It Take to Deconstruct “Doppelganger”?)</w:t>
+      </w:r>
+    </w:p>
+    <w:p>
+      <w:r>
+        <w:t>本文是对娜奥米·克莱恩（Naomi Klein）的著作《分身：镜像世界之旅》的评论与分析。文章探讨了克莱恩如何以自己常被误认为另一位作家娜奥米·沃尔夫（Naomi Wolf）的经历为切入点，深入剖析了当今世界中身份混淆、数字分身和阴谋论盛行的现象。评论认为，这本书不仅是一次个人身份的探索，更是一次对后真相时代社会病理的深刻诊断。作者赞扬了克莱恩将个人困惑与宏大政治议题（如疫苗怀疑论、另类右翼的崛起）巧妙结合的写作手法，并讨论了书中关于“镜像世界”如何侵蚀公共话语和集体理性的核心论点。</w:t>
+      </w:r>
+    </w:p>
+    <w:p>
+      <w:pPr>
+        <w:pStyle w:val="Heading2"/>
+      </w:pPr>
+      <w:r>
+        <w:t>杰辛达·阿德恩的海外经历 (Jacinda Ardern’s Overseas Experience)</w:t>
+      </w:r>
+    </w:p>
+    <w:p>
+      <w:r>
+        <w:t>本文关注新西兰前总理杰辛达·阿德恩卸任后的生活与事业。文章描述了她如何从一位国家领导人平稳过渡到在全球舞台上扮演新角色。内容涵盖了她在哈佛大学肯尼迪学院的任职，以及她作为“基督城倡议”特使，继续致力于打击网络极端主义和暴力内容的全球努力。文章分析了阿德恩在国际上依然享有的声望，探讨了她所倡导的“善意”和同理心领导力在当前充满分歧的全球政治环境中的意义和回响。作者认为，阿德恩的“海外经验”是她政治遗产的延续，展示了一位现代政治家在卸下公职后如何继续发挥其影响力。</w:t>
+      </w:r>
+    </w:p>
+    <w:p>
+      <w:pPr>
+        <w:pStyle w:val="Heading2"/>
+      </w:pPr>
+      <w:r>
+        <w:t>来自美国首位女宇航员的初吻 (A First Kiss from America’s First Woman in Space)</w:t>
+      </w:r>
+    </w:p>
+    <w:p>
+      <w:r>
+        <w:t>这是一篇充满怀旧与温情的个人短文。作者回忆了童年时期一次与美国首位女宇航员萨莉·赖德的偶遇。标题中的“初吻”并非指代浪漫情节，而是一个比喻，描述了赖德在一次公开活动中给予作者的一个友好、鼓励性的脸颊之吻。这个简单的举动，在年幼的作者心中留下了不可磨灭的印记，成为其科学梦想和个人成长的催化剂。文章通过这个私人化的瞬间，巧妙地致敬了萨莉·赖德作为时代偶像的巨大影响力，她不仅是太空探索的先驱，更是无数年轻人心中灵感的来源，一个亲切而强大的人性化象征。</w:t>
+      </w:r>
+    </w:p>
+    <w:p>
+      <w:pPr>
+        <w:pStyle w:val="Heading2"/>
+      </w:pPr>
+      <w:r>
+        <w:t>肉库区已“挤”无可“挤” (The Meatpacking District Packs It In)</w:t>
+      </w:r>
+    </w:p>
+    <w:p>
+      <w:r>
+        <w:t>本文以双关标题为引，评论了纽约市肉库区的剧烈变迁。文章描绘了该区从一个充满屠宰场、仓库和独特亚文化的 gritty 工业区，演变为如今遍布高端精品店、豪华酒店和拥挤游客的商业化热点。作者带着批判和怀旧的眼光，探讨了这一过程中的得与失。虽然该区的复兴带来了安全和经济活力，但也抹去了其原有的粗粝魅力和历史肌理。文章认为，肉库区的现状是城市士绅化过程的一个缩影，引发了关于城市发展、商业化与文化遗产保护之间紧张关系的深刻思考，感叹纽约在不断自我更新中，也总在失去一部分真实的灵魂。</w:t>
+      </w:r>
+    </w:p>
+    <w:p>
+      <w:pPr>
+        <w:pStyle w:val="Heading2"/>
+      </w:pPr>
+      <w:r>
+        <w:t>我如何学会成为一名亲密行为协调员 (How I Learned to Become an Intimacy Coördinator)</w:t>
+      </w:r>
+    </w:p>
+    <w:p>
+      <w:r>
+        <w:t>本文以第一人称视角，详细讲述了作者成为一名亲密行为协调员的历程。在后“#MeToo”时代的背景下，这个新兴职业应运而生。作者描述了其接受的专业培训，内容不仅包括如何设计和编排亲密场景，更重要的是学习如何建立信任、确保演员的知情同意权以及在片场创造一个安全的沟通环境。文章通过具体的片场案例，展示了亲密行为协调员如何与导演和演员合作，将剧本中模糊的描述转化为具体、可执行且尊重演员界限的表演。作者强调，这份工作的核心是倡导和保护，旨在改变行业长期以来对亲密场景处理的随意性，使其变得更加专业和人性化。</w:t>
+      </w:r>
+    </w:p>
+    <w:p>
+      <w:pPr>
+        <w:pStyle w:val="Heading2"/>
+      </w:pPr>
+      <w:r>
+        <w:t>被遗忘的情景喜剧发明家 (The Forgotten Inventor of the Sitcom)</w:t>
+      </w:r>
+    </w:p>
+    <w:p>
+      <w:r>
+        <w:t>本文是一篇历史特写，旨在发掘并纪念一位在情景喜剧发展史上做出了开创性贡献但却被大众遗忘的人物。文章可能聚焦于像格特鲁德·伯格（Gertrude Berg）这样的先驱，她创作并主演了早期广受欢迎的广播和电视剧《戈德堡一家》（The Goldbergs）。作者详细阐述了这位“发明家”如何奠定了情景喜剧的核心元素：以家庭为中心的叙事、固定的角色原型、重复出现的场景以及对日常生活中幽默的捕捉。文章分析了历史、性别或行业政治等因素如何导致她的巨大贡献被后来的男性创作者（如卢西尔·鲍尔的丈夫）的光芒所掩盖，并呼吁重新评估和承认她在电视史上的重要地位。</w:t>
+      </w:r>
+    </w:p>
+    <w:p>
+      <w:pPr>
+        <w:pStyle w:val="Heading2"/>
+      </w:pPr>
+      <w:r>
+        <w:t>一位在以色列的巴勒斯坦医生，帮助着冲突双方的人们 (A Palestinian Doctor in Israel Helps People on Both Sides)</w:t>
+      </w:r>
+    </w:p>
+    <w:p>
+      <w:r>
+        <w:t>本文讲述了一位在以色列医院工作的巴勒斯坦医生的感人故事。文章深入描绘了这位医生在充满政治紧张和民族对立的环境中所面临的独特挑战与内心挣扎。他每天都在治疗来自不同背景的病人——无论是犹太裔以色列人还是巴勒斯坦人，他都一视同仁，秉持着救死扶伤的职业誓言。文章通过记录他与病患之间的互动，以及他在两个社群之间的穿行，展现了人性中超越政治分歧的同情心与专业精神。这个故事提供了一个微观视角，探讨了在宏大的冲突叙事之下，个人如何通过自己的行动搭建沟通的桥梁，成为和平与共存的微小但有力的象征。</w:t>
+      </w:r>
+    </w:p>
+    <w:p>
+      <w:pPr>
+        <w:pStyle w:val="Heading2"/>
+      </w:pPr>
+      <w:r>
+        <w:t>身体艺术家珍妮·萨维尔与伊娜·加滕共读卡尔文·汤姆金斯所写的茱莉亚·查尔德传记 (Jenny Saville, the Body Artist Takes Ina Garten on Calvin Tomkins’s Profile of Julia Child)</w:t>
+      </w:r>
+    </w:p>
+    <w:p>
+      <w:r>
+        <w:t>这是一篇形式独特的文化对谈。文章记录了著名当代艺术家珍妮·萨维尔（以其描绘人体的大尺幅画作闻名）与美食偶像伊娜·加滕（Ina Garten）一同阅读和讨论《纽约客》资深作者卡尔文·汤姆金斯所撰写的关于传奇厨师茱莉亚·查尔德的经典人物特写。她们的对话从各自的专业领域出发，碰撞出有趣的火花。萨维尔可能从身体、姿态和公众形象的角度分析查尔德，而加滕则更关注其烹饪哲学和作为女性企业家的历程。文章探讨了名人文化、女性的野心与成就、以及传记写作如何塑造人物遗产等议题，为读者提供了一个解读查尔德的多维视角。</w:t>
+      </w:r>
+    </w:p>
+    <w:p>
+      <w:pPr>
+        <w:pStyle w:val="Heading2"/>
+      </w:pPr>
+      <w:r>
+        <w:t>Reddit网友：移民一直在绑架我老婆！！ (Redditors: Immigrants Keep Kidnapping My Wife!!)</w:t>
+      </w:r>
+    </w:p>
+    <w:p>
+      <w:r>
+        <w:t>这是一篇典型的“Shouts &amp; Murmurs”栏目下的讽刺幽默短文。文章模仿了Reddit论坛上常见的阴谋论帖子风格，由一个偏执的、不可靠的叙述者讲述。他以夸张和荒诞的口吻，声称自己的妻子被移民反复“绑架”，每一次的描述都比上一次更加离奇和不合逻辑。这篇作品的幽默感源于叙述者的无知和自我矛盾，以及对网络论坛中仇外情绪、受害者心态和虚假信息传播的辛辣嘲讽。通过这种极端化的戏仿，文章巧妙地批判了现实世界中毫无根据的恐惧和偏见是如何在网络社群中被放大和传播的。</w:t>
+      </w:r>
+    </w:p>
+    <w:p>
+      <w:pPr>
+        <w:pStyle w:val="Heading2"/>
+      </w:pPr>
+      <w:r>
+        <w:t>坏影响女王 (The Queen of Bad Influences)</w:t>
+      </w:r>
+    </w:p>
+    <w:p>
+      <w:r>
+        <w:t>这篇短篇小说围绕一位极具魅力但道德模糊的核心人物展开。她可能是一位社交媒体上的“网红”，或是一个小圈子里的意见领袖，拥有让周围人着迷并模仿她的能力。故事通过一位旁观者或受害者的视角，讲述了这位“女王”如何巧妙地操纵人心，她的“坏影响”如涟漪般扩散，悄然改变了朋友们的生活选择、价值观甚至人际关系。叙事深入探讨了现代社会中个人魅力与道德责任的界限，以及在社交媒体时代，人们对“真实性”的渴望如何容易被精心构建的虚假形象所利用，最终导致了情感和关系的崩坏。</w:t>
+      </w:r>
+    </w:p>
+    <w:p>
+      <w:pPr>
+        <w:pStyle w:val="Heading2"/>
+      </w:pPr>
+      <w:r>
+        <w:t>2000年代的流行文化对千禧一代女性做了什么？ (What Did the Pop Culture of the Two-Thousands Do to Millennial Women?)</w:t>
+      </w:r>
+    </w:p>
+    <w:p>
+      <w:r>
+        <w:t>本文是一篇文化评论，深刻剖析了2000年代（the aughts）的流行文化如何塑造了千禧一代女性的成长和自我认知。文章回顾了那个时代的标志性现象：从低腰牛仔裤、八卦杂志对女星身材的苛刻审视（如布兰妮·斯皮尔斯），到《我爱富家女》等真人秀所宣扬的消费主义和“傻白甜”形象。作者认为，这种文化环境向年轻女性传递了充满矛盾的信号——既要性感又要纯真，既要聪明又要装傻。文章论证了这种文化如何内化为一代人的集体焦虑、身体不安全感和一种独特的后女权主义犬儒心态，其影响至今仍在持续。</w:t>
+      </w:r>
+    </w:p>
+    <w:p>
+      <w:pPr>
+        <w:pStyle w:val="Heading2"/>
+      </w:pPr>
+      <w:r>
+        <w:t>好莱坞黄金时代幕后的巫师 (The Wizard Behind Hollywood’s Golden Age)</w:t>
+      </w:r>
+    </w:p>
+    <w:p>
+      <w:r>
+        <w:t>这是一篇书评，评论对象是一本关于好莱坞黄金时代某位权势人物的传记。这位“巫师”可能是一位传奇制片人（如欧文·萨尔伯格）或一位专横的电影公司老板。评论者赞扬了传记作者详尽的史料研究和生动的叙事，认为该书成功地揭示了这位幕后巨头如何塑造了制片厂制度、发掘和控制了电影明星，并对一个时代的电影美学产生了决定性影响。同时，书评也可能指出，传记没有回避主人公冷酷无情的商业手段或复杂的私生活，从而提供了一个全面而立体的人物肖像，让读者更深刻地理解那个辉煌而残酷的时代。</w:t>
+      </w:r>
+    </w:p>
+    <w:p>
+      <w:pPr>
+        <w:pStyle w:val="Heading2"/>
+      </w:pPr>
+      <w:r>
+        <w:t>《唯物主义者》：一部引人深思但逻辑欠通的爱情剧 (“Materialists” Is a Thoughtful Romantic Drama That Doesn’t Quite Add Up)</w:t>
+      </w:r>
+    </w:p>
+    <w:p>
+      <w:r>
+        <w:t>这是一篇关于电影《唯物主义者》（Materialists）的影评。评论家首先肯定了影片的优点，称其为一部“引人深思的爱情剧”。影评赞扬了影片可能拥有的智慧对白、演员的出色表演，以及其对现代爱情、野心和价值观冲突的细腻探讨。然而，评论的后半部分指出了影片的不足之处。评论家认为，尽管影片立意高远，但在情节发展或人物动机上存在硬伤，导致故事的逻辑链条“不太说得通”。最终，影片给人的感觉是各个优秀的部分未能整合成一个令人满意的整体，留下了遗憾，未能完全实现其潜力。</w:t>
+      </w:r>
+    </w:p>
+    <w:p>
+      <w:pPr>
+        <w:pStyle w:val="Heading2"/>
+      </w:pPr>
+      <w:r>
+        <w:t>终点站 (The Terminal)</w:t>
+      </w:r>
+    </w:p>
+    <w:p>
+      <w:r>
+        <w:t>这首诗以“终点站”为核心意象，这个空间可以是一个机场、火车站，也可能隐喻人生的某个阶段或医院的病房。诗歌的语言可能简洁而富有暗示性，捕捉了等待、离别和过渡状态下的独特情绪。通过描绘终点站里行色匆匆的旅人、闪烁的指示牌和广播里的声音，诗人探讨了关于目的地与旅程、开始与结束的哲学思考。整首诗营造出一种悬置感和不确定性，既有对未知的焦虑，也可能包含着对解脱或新开始的淡淡期盼，触及了人类经验中关于流动与终结的普遍主题。</w:t>
+      </w:r>
+    </w:p>
+    <w:p>
+      <w:pPr>
+        <w:pStyle w:val="Heading2"/>
+      </w:pPr>
+      <w:r>
+        <w:t>椋鸟群舞 (Murmuration)</w:t>
+      </w:r>
+    </w:p>
+    <w:p>
+      <w:r>
+        <w:t>这首诗的灵感来源于“Murmuration”——椋鸟群在空中同步飞舞形成的壮观景象。诗人运用这一自然奇观作为核心比喻，探索了集体与个体、秩序与混乱之间的关系。诗歌的意象可能描绘了成千上万只鸟如何作为一个单一的、流动的生命体在天空中变换形态，既和谐统一又变幻莫测。通过这种描绘，诗人可能在思考社会群体的运作方式、个体意识在集体中的消融与重塑，或是宇宙中那种无需言语的、神秘的内在联系。这首诗赞美了自然界中涌现出的复杂之美，并借此反思人类社会与存在的奥秘。</w:t>
       </w:r>
     </w:p>
     <w:p>

</xml_diff>